<commit_message>
update project documentation file
</commit_message>
<xml_diff>
--- a/resources/Online_Ticket_Store_Wireframe.docx
+++ b/resources/Online_Ticket_Store_Wireframe.docx
@@ -1,6 +1,6 @@
 
 <file path=word/document.xml><?xml version="1.0" encoding="utf-8"?>
-<w:document xmlns:wpc="http://schemas.microsoft.com/office/word/2010/wordprocessingCanvas" xmlns:cx="http://schemas.microsoft.com/office/drawing/2014/chartex" xmlns:cx1="http://schemas.microsoft.com/office/drawing/2015/9/8/chartex" xmlns:mc="http://schemas.openxmlformats.org/markup-compatibility/2006" xmlns:o="urn:schemas-microsoft-com:office:office" xmlns:r="http://schemas.openxmlformats.org/officeDocument/2006/relationships" xmlns:m="http://schemas.openxmlformats.org/officeDocument/2006/math" xmlns:v="urn:schemas-microsoft-com:vml" xmlns:wp14="http://schemas.microsoft.com/office/word/2010/wordprocessingDrawing" xmlns:wp="http://schemas.openxmlformats.org/drawingml/2006/wordprocessingDrawing" xmlns:w10="urn:schemas-microsoft-com:office:word" xmlns:w="http://schemas.openxmlformats.org/wordprocessingml/2006/main" xmlns:w14="http://schemas.microsoft.com/office/word/2010/wordml" xmlns:w15="http://schemas.microsoft.com/office/word/2012/wordml" xmlns:w16se="http://schemas.microsoft.com/office/word/2015/wordml/symex" xmlns:wpg="http://schemas.microsoft.com/office/word/2010/wordprocessingGroup" xmlns:wpi="http://schemas.microsoft.com/office/word/2010/wordprocessingInk" xmlns:wne="http://schemas.microsoft.com/office/word/2006/wordml" xmlns:wps="http://schemas.microsoft.com/office/word/2010/wordprocessingShape" mc:Ignorable="w14 w15 w16se wp14">
+<w:document xmlns:wpc="http://schemas.microsoft.com/office/word/2010/wordprocessingCanvas" xmlns:mc="http://schemas.openxmlformats.org/markup-compatibility/2006" xmlns:o="urn:schemas-microsoft-com:office:office" xmlns:r="http://schemas.openxmlformats.org/officeDocument/2006/relationships" xmlns:m="http://schemas.openxmlformats.org/officeDocument/2006/math" xmlns:v="urn:schemas-microsoft-com:vml" xmlns:wp14="http://schemas.microsoft.com/office/word/2010/wordprocessingDrawing" xmlns:wp="http://schemas.openxmlformats.org/drawingml/2006/wordprocessingDrawing" xmlns:w10="urn:schemas-microsoft-com:office:word" xmlns:w="http://schemas.openxmlformats.org/wordprocessingml/2006/main" xmlns:w14="http://schemas.microsoft.com/office/word/2010/wordml" xmlns:wpg="http://schemas.microsoft.com/office/word/2010/wordprocessingGroup" xmlns:wpi="http://schemas.microsoft.com/office/word/2010/wordprocessingInk" xmlns:wne="http://schemas.microsoft.com/office/word/2006/wordml" xmlns:wps="http://schemas.microsoft.com/office/word/2010/wordprocessingShape" mc:Ignorable="w14 wp14">
   <w:body>
     <w:p>
       <w:pPr>
@@ -39,6 +39,8 @@
         </w:rPr>
         <w:t xml:space="preserve"> за онлайн продажба на билети за събития</w:t>
       </w:r>
+      <w:bookmarkStart w:id="0" w:name="_GoBack"/>
+      <w:bookmarkEnd w:id="0"/>
     </w:p>
     <w:p>
       <w:pPr>
@@ -79,7 +81,7 @@
     </w:p>
     <w:p>
       <w:pPr>
-        <w:pStyle w:val="ListParagraph"/>
+        <w:pStyle w:val="a3"/>
         <w:numPr>
           <w:ilvl w:val="0"/>
           <w:numId w:val="1"/>
@@ -101,7 +103,7 @@
     </w:p>
     <w:p>
       <w:pPr>
-        <w:pStyle w:val="ListParagraph"/>
+        <w:pStyle w:val="a3"/>
         <w:numPr>
           <w:ilvl w:val="0"/>
           <w:numId w:val="1"/>
@@ -138,13 +140,6 @@
           <w:lang w:val="bg-BG"/>
         </w:rPr>
         <w:tab/>
-      </w:r>
-      <w:r>
-        <w:rPr>
-          <w:sz w:val="24"/>
-          <w:szCs w:val="24"/>
-          <w:lang w:val="bg-BG"/>
-        </w:rPr>
         <w:t>Основен елемент Header</w:t>
       </w:r>
     </w:p>
@@ -164,13 +159,6 @@
           <w:lang w:val="bg-BG"/>
         </w:rPr>
         <w:tab/>
-      </w:r>
-      <w:r>
-        <w:rPr>
-          <w:sz w:val="24"/>
-          <w:szCs w:val="24"/>
-          <w:lang w:val="bg-BG"/>
-        </w:rPr>
         <w:t>Основен елемент Footer</w:t>
       </w:r>
     </w:p>
@@ -190,13 +178,6 @@
           <w:lang w:val="bg-BG"/>
         </w:rPr>
         <w:tab/>
-      </w:r>
-      <w:r>
-        <w:rPr>
-          <w:sz w:val="24"/>
-          <w:szCs w:val="24"/>
-          <w:lang w:val="bg-BG"/>
-        </w:rPr>
         <w:t>Начална страница</w:t>
       </w:r>
     </w:p>
@@ -216,13 +197,6 @@
           <w:lang w:val="bg-BG"/>
         </w:rPr>
         <w:tab/>
-      </w:r>
-      <w:r>
-        <w:rPr>
-          <w:sz w:val="24"/>
-          <w:szCs w:val="24"/>
-          <w:lang w:val="bg-BG"/>
-        </w:rPr>
         <w:t>Преглед на всички събития</w:t>
       </w:r>
     </w:p>
@@ -242,13 +216,6 @@
           <w:lang w:val="bg-BG"/>
         </w:rPr>
         <w:tab/>
-      </w:r>
-      <w:r>
-        <w:rPr>
-          <w:sz w:val="24"/>
-          <w:szCs w:val="24"/>
-          <w:lang w:val="bg-BG"/>
-        </w:rPr>
         <w:t>Търсене на събитие</w:t>
       </w:r>
     </w:p>
@@ -268,13 +235,6 @@
           <w:lang w:val="bg-BG"/>
         </w:rPr>
         <w:tab/>
-      </w:r>
-      <w:r>
-        <w:rPr>
-          <w:sz w:val="24"/>
-          <w:szCs w:val="24"/>
-          <w:lang w:val="bg-BG"/>
-        </w:rPr>
         <w:t>Детайли на събитие</w:t>
       </w:r>
     </w:p>
@@ -592,7 +552,7 @@
                     </pic:cNvPicPr>
                   </pic:nvPicPr>
                   <pic:blipFill>
-                    <a:blip r:embed="rId5">
+                    <a:blip r:embed="rId6">
                       <a:extLst>
                         <a:ext uri="{28A0092B-C50C-407E-A947-70E740481C1C}">
                           <a14:useLocalDpi xmlns:a14="http://schemas.microsoft.com/office/drawing/2010/main" val="0"/>
@@ -761,8 +721,8 @@
             <v:path o:extrusionok="f" gradientshapeok="t" o:connecttype="rect"/>
             <o:lock v:ext="edit" aspectratio="t"/>
           </v:shapetype>
-          <v:shape id="_x0000_i1028" type="#_x0000_t75" style="width:467.7pt;height:45.7pt">
-            <v:imagedata r:id="rId6" o:title="Footer"/>
+          <v:shape id="_x0000_i1025" type="#_x0000_t75" style="width:467.7pt;height:45.7pt">
+            <v:imagedata r:id="rId7" o:title="Footer"/>
           </v:shape>
         </w:pict>
       </w:r>
@@ -875,8 +835,8 @@
           <w:lang w:val="bg-BG"/>
         </w:rPr>
         <w:pict>
-          <v:shape id="_x0000_i1029" type="#_x0000_t75" style="width:467.7pt;height:422pt">
-            <v:imagedata r:id="rId7" o:title="Home Page"/>
+          <v:shape id="_x0000_i1026" type="#_x0000_t75" style="width:467.7pt;height:422pt">
+            <v:imagedata r:id="rId8" o:title="Home Page"/>
           </v:shape>
         </w:pict>
       </w:r>
@@ -895,7 +855,7 @@
     </w:p>
     <w:p>
       <w:pPr>
-        <w:pStyle w:val="ListParagraph"/>
+        <w:pStyle w:val="a3"/>
         <w:numPr>
           <w:ilvl w:val="0"/>
           <w:numId w:val="2"/>
@@ -918,7 +878,7 @@
     </w:p>
     <w:p>
       <w:pPr>
-        <w:pStyle w:val="ListParagraph"/>
+        <w:pStyle w:val="a3"/>
         <w:numPr>
           <w:ilvl w:val="0"/>
           <w:numId w:val="2"/>
@@ -972,21 +932,20 @@
     </w:p>
     <w:p>
       <w:pPr>
-        <w:pStyle w:val="ListParagraph"/>
-        <w:spacing w:after="0"/>
-        <w:rPr>
-          <w:sz w:val="24"/>
-          <w:szCs w:val="24"/>
-          <w:lang w:val="bg-BG"/>
-        </w:rPr>
-      </w:pPr>
-    </w:p>
-    <w:p>
-      <w:pPr>
-        <w:rPr>
-          <w:sz w:val="24"/>
-          <w:szCs w:val="24"/>
-          <w:lang w:val="bg-BG"/>
+        <w:pStyle w:val="a3"/>
+        <w:spacing w:after="0"/>
+        <w:rPr>
+          <w:sz w:val="24"/>
+          <w:szCs w:val="24"/>
+          <w:lang w:val="bg-BG"/>
+        </w:rPr>
+      </w:pPr>
+    </w:p>
+    <w:p>
+      <w:pPr>
+        <w:rPr>
+          <w:sz w:val="24"/>
+          <w:szCs w:val="24"/>
         </w:rPr>
       </w:pPr>
       <w:r>
@@ -1000,91 +959,365 @@
     </w:p>
     <w:p>
       <w:pPr>
-        <w:pStyle w:val="ListParagraph"/>
-        <w:spacing w:after="0"/>
-        <w:rPr>
-          <w:sz w:val="24"/>
-          <w:szCs w:val="24"/>
-          <w:lang w:val="bg-BG"/>
-        </w:rPr>
-      </w:pPr>
-    </w:p>
-    <w:p>
-      <w:pPr>
-        <w:pStyle w:val="ListParagraph"/>
-        <w:spacing w:after="0"/>
-        <w:rPr>
-          <w:b/>
-          <w:color w:val="FF0000"/>
-          <w:sz w:val="24"/>
-          <w:szCs w:val="24"/>
-          <w:lang w:val="bg-BG"/>
-        </w:rPr>
-      </w:pPr>
-      <w:r>
-        <w:rPr>
-          <w:b/>
-          <w:color w:val="FF0000"/>
-          <w:sz w:val="24"/>
-          <w:szCs w:val="24"/>
-          <w:lang w:val="bg-BG"/>
-        </w:rPr>
+        <w:pStyle w:val="a3"/>
+        <w:spacing w:after="0"/>
+        <w:rPr>
+          <w:b/>
+          <w:sz w:val="24"/>
+          <w:szCs w:val="24"/>
+          <w:lang w:val="bg-BG"/>
+        </w:rPr>
+      </w:pPr>
+      <w:r>
+        <w:rPr>
+          <w:b/>
+          <w:sz w:val="24"/>
+          <w:szCs w:val="24"/>
+          <w:lang w:val="bg-BG"/>
+        </w:rPr>
+        <w:lastRenderedPageBreak/>
         <w:t>Преглед на всички събития</w:t>
       </w:r>
-    </w:p>
-    <w:p>
-      <w:pPr>
-        <w:pStyle w:val="ListParagraph"/>
-        <w:spacing w:after="0"/>
-        <w:rPr>
-          <w:b/>
-          <w:color w:val="FF0000"/>
-          <w:sz w:val="24"/>
-          <w:szCs w:val="24"/>
-          <w:lang w:val="bg-BG"/>
-        </w:rPr>
-      </w:pPr>
-    </w:p>
-    <w:p>
-      <w:pPr>
-        <w:rPr>
-          <w:b/>
-          <w:sz w:val="24"/>
-          <w:szCs w:val="24"/>
-          <w:lang w:val="bg-BG"/>
-        </w:rPr>
-      </w:pPr>
-      <w:r>
-        <w:rPr>
-          <w:b/>
-          <w:sz w:val="24"/>
-          <w:szCs w:val="24"/>
-          <w:lang w:val="bg-BG"/>
-        </w:rPr>
-        <w:br w:type="page"/>
-      </w:r>
-    </w:p>
-    <w:p>
-      <w:pPr>
-        <w:pStyle w:val="ListParagraph"/>
-        <w:spacing w:after="0"/>
-        <w:rPr>
-          <w:b/>
-          <w:sz w:val="24"/>
-          <w:szCs w:val="24"/>
-          <w:lang w:val="bg-BG"/>
-        </w:rPr>
-      </w:pPr>
-      <w:r>
-        <w:rPr>
-          <w:b/>
+      <w:r>
+        <w:rPr>
+          <w:b/>
+          <w:sz w:val="24"/>
+          <w:szCs w:val="24"/>
+          <w:lang w:val="bg-BG"/>
+        </w:rPr>
+        <w:t xml:space="preserve"> / Лична страница на потребителя </w:t>
+      </w:r>
+    </w:p>
+    <w:p>
+      <w:pPr>
+        <w:spacing w:after="0"/>
+        <w:rPr>
+          <w:b/>
+          <w:sz w:val="24"/>
+          <w:szCs w:val="24"/>
+        </w:rPr>
+      </w:pPr>
+      <w:r>
+        <w:rPr>
+          <w:b/>
+          <w:sz w:val="24"/>
+          <w:szCs w:val="24"/>
+          <w:lang w:val="bg-BG"/>
+        </w:rPr>
+        <w:drawing>
+          <wp:inline distT="0" distB="0" distL="0" distR="0" wp14:anchorId="4CD0C8E7" wp14:editId="00B81618">
+            <wp:extent cx="5942844" cy="8571506"/>
+            <wp:effectExtent l="0" t="0" r="1270" b="1270"/>
+            <wp:docPr id="6" name="Картина 6" descr="C:\Users\mm\Desktop\all-events.png"/>
+            <wp:cNvGraphicFramePr>
+              <a:graphicFrameLocks xmlns:a="http://schemas.openxmlformats.org/drawingml/2006/main" noChangeAspect="1"/>
+            </wp:cNvGraphicFramePr>
+            <a:graphic xmlns:a="http://schemas.openxmlformats.org/drawingml/2006/main">
+              <a:graphicData uri="http://schemas.openxmlformats.org/drawingml/2006/picture">
+                <pic:pic xmlns:pic="http://schemas.openxmlformats.org/drawingml/2006/picture">
+                  <pic:nvPicPr>
+                    <pic:cNvPr id="0" name="Picture 8" descr="C:\Users\mm\Desktop\all-events.png"/>
+                    <pic:cNvPicPr>
+                      <a:picLocks noChangeAspect="1" noChangeArrowheads="1"/>
+                    </pic:cNvPicPr>
+                  </pic:nvPicPr>
+                  <pic:blipFill>
+                    <a:blip r:embed="rId9">
+                      <a:extLst>
+                        <a:ext uri="{28A0092B-C50C-407E-A947-70E740481C1C}">
+                          <a14:useLocalDpi xmlns:a14="http://schemas.microsoft.com/office/drawing/2010/main" val="0"/>
+                        </a:ext>
+                      </a:extLst>
+                    </a:blip>
+                    <a:srcRect/>
+                    <a:stretch>
+                      <a:fillRect/>
+                    </a:stretch>
+                  </pic:blipFill>
+                  <pic:spPr bwMode="auto">
+                    <a:xfrm>
+                      <a:off x="0" y="0"/>
+                      <a:ext cx="5943600" cy="8572596"/>
+                    </a:xfrm>
+                    <a:prstGeom prst="rect">
+                      <a:avLst/>
+                    </a:prstGeom>
+                    <a:noFill/>
+                    <a:ln>
+                      <a:noFill/>
+                    </a:ln>
+                  </pic:spPr>
+                </pic:pic>
+              </a:graphicData>
+            </a:graphic>
+          </wp:inline>
+        </w:drawing>
+      </w:r>
+    </w:p>
+    <w:p>
+      <w:pPr>
+        <w:spacing w:after="0"/>
+        <w:jc w:val="both"/>
+        <w:rPr>
+          <w:sz w:val="24"/>
+          <w:szCs w:val="24"/>
+          <w:lang w:val="bg-BG"/>
+        </w:rPr>
+      </w:pPr>
+      <w:r>
+        <w:rPr>
           <w:sz w:val="24"/>
           <w:szCs w:val="24"/>
           <w:lang w:val="bg-BG"/>
         </w:rPr>
         <w:lastRenderedPageBreak/>
+        <w:tab/>
+      </w:r>
+      <w:r>
+        <w:rPr>
+          <w:sz w:val="24"/>
+          <w:szCs w:val="24"/>
+          <w:lang w:val="bg-BG"/>
+        </w:rPr>
+        <w:t>Страницата ще съдържа два контейнера, единия ще е заглавният елемент, който ще държи заглавието на страница и бутон държащ списък със елементите за сортиране на събитията – по място, дата, цена</w:t>
+      </w:r>
+      <w:r>
+        <w:rPr>
+          <w:sz w:val="24"/>
+          <w:szCs w:val="24"/>
+          <w:lang w:val="bg-BG"/>
+        </w:rPr>
+        <w:t xml:space="preserve"> и категория събитие. Под заглавния елемент, в зависимост това дали </w:t>
+      </w:r>
+      <w:proofErr w:type="spellStart"/>
+      <w:r>
+        <w:rPr>
+          <w:sz w:val="24"/>
+          <w:szCs w:val="24"/>
+          <w:lang w:val="bg-BG"/>
+        </w:rPr>
+        <w:t>логнатият</w:t>
+      </w:r>
+      <w:proofErr w:type="spellEnd"/>
+      <w:r>
+        <w:rPr>
+          <w:sz w:val="24"/>
+          <w:szCs w:val="24"/>
+          <w:lang w:val="bg-BG"/>
+        </w:rPr>
+        <w:t xml:space="preserve"> </w:t>
+      </w:r>
+      <w:proofErr w:type="spellStart"/>
+      <w:r>
+        <w:rPr>
+          <w:sz w:val="24"/>
+          <w:szCs w:val="24"/>
+          <w:lang w:val="bg-BG"/>
+        </w:rPr>
+        <w:t>юзър</w:t>
+      </w:r>
+      <w:proofErr w:type="spellEnd"/>
+      <w:r>
+        <w:rPr>
+          <w:sz w:val="24"/>
+          <w:szCs w:val="24"/>
+          <w:lang w:val="bg-BG"/>
+        </w:rPr>
+        <w:t xml:space="preserve"> </w:t>
+      </w:r>
+      <w:r>
+        <w:rPr>
+          <w:sz w:val="24"/>
+          <w:szCs w:val="24"/>
+          <w:lang w:val="bg-BG"/>
+        </w:rPr>
+        <w:t xml:space="preserve">е </w:t>
+      </w:r>
+      <w:proofErr w:type="spellStart"/>
+      <w:r>
+        <w:rPr>
+          <w:sz w:val="24"/>
+          <w:szCs w:val="24"/>
+          <w:lang w:val="bg-BG"/>
+        </w:rPr>
+        <w:t>админ</w:t>
+      </w:r>
+      <w:proofErr w:type="spellEnd"/>
+      <w:r>
+        <w:rPr>
+          <w:sz w:val="24"/>
+          <w:szCs w:val="24"/>
+          <w:lang w:val="bg-BG"/>
+        </w:rPr>
+        <w:t xml:space="preserve"> или не ще се показва бутон с линк към страницата за създаване на ново събитие. Под него ще има линк към страницата с картата на всички предстоящи събития, за по-добър потребителски интерфейс.</w:t>
+      </w:r>
+    </w:p>
+    <w:p>
+      <w:pPr>
+        <w:spacing w:after="0"/>
+        <w:jc w:val="both"/>
+        <w:rPr>
+          <w:sz w:val="24"/>
+          <w:szCs w:val="24"/>
+          <w:lang w:val="bg-BG"/>
+        </w:rPr>
+      </w:pPr>
+      <w:r>
+        <w:rPr>
+          <w:sz w:val="24"/>
+          <w:szCs w:val="24"/>
+          <w:lang w:val="bg-BG"/>
+        </w:rPr>
+        <w:tab/>
+        <w:t>Във вторият основен контейнер ще се листнат всички предстоящи събития</w:t>
+      </w:r>
+      <w:r>
+        <w:rPr>
+          <w:sz w:val="24"/>
+          <w:szCs w:val="24"/>
+          <w:lang w:val="bg-BG"/>
+        </w:rPr>
+        <w:t xml:space="preserve"> като към всяко </w:t>
+      </w:r>
+      <w:r>
+        <w:rPr>
+          <w:sz w:val="24"/>
+          <w:szCs w:val="24"/>
+          <w:lang w:val="bg-BG"/>
+        </w:rPr>
+        <w:t xml:space="preserve">ще </w:t>
+      </w:r>
+      <w:r>
+        <w:rPr>
+          <w:sz w:val="24"/>
+          <w:szCs w:val="24"/>
+          <w:lang w:val="bg-BG"/>
+        </w:rPr>
+        <w:t>има бутон за изтриване (администраторска или потребителска функционалност)</w:t>
+      </w:r>
+      <w:r>
+        <w:rPr>
+          <w:sz w:val="24"/>
+          <w:szCs w:val="24"/>
+          <w:lang w:val="bg-BG"/>
+        </w:rPr>
+        <w:t xml:space="preserve"> </w:t>
+      </w:r>
+      <w:r>
+        <w:rPr>
+          <w:sz w:val="24"/>
+          <w:szCs w:val="24"/>
+          <w:lang w:val="bg-BG"/>
+        </w:rPr>
+        <w:t xml:space="preserve">и </w:t>
+      </w:r>
+      <w:r>
+        <w:rPr>
+          <w:sz w:val="24"/>
+          <w:szCs w:val="24"/>
+          <w:lang w:val="bg-BG"/>
+        </w:rPr>
+        <w:t>бутон с линк към конкретното събитие.</w:t>
+      </w:r>
+    </w:p>
+    <w:p>
+      <w:pPr>
+        <w:spacing w:after="0"/>
+        <w:jc w:val="both"/>
+        <w:rPr>
+          <w:sz w:val="24"/>
+          <w:szCs w:val="24"/>
+          <w:lang w:val="bg-BG"/>
+        </w:rPr>
+      </w:pPr>
+      <w:r>
+        <w:rPr>
+          <w:sz w:val="24"/>
+          <w:szCs w:val="24"/>
+          <w:lang w:val="bg-BG"/>
+        </w:rPr>
+        <w:tab/>
+        <w:t xml:space="preserve">Този </w:t>
+      </w:r>
+      <w:proofErr w:type="spellStart"/>
+      <w:r>
+        <w:rPr>
+          <w:sz w:val="24"/>
+          <w:szCs w:val="24"/>
+          <w:lang w:val="bg-BG"/>
+        </w:rPr>
+        <w:t>темплейт</w:t>
+      </w:r>
+      <w:proofErr w:type="spellEnd"/>
+      <w:r>
+        <w:rPr>
+          <w:sz w:val="24"/>
+          <w:szCs w:val="24"/>
+          <w:lang w:val="bg-BG"/>
+        </w:rPr>
+        <w:t xml:space="preserve"> ще се използва и за личните събития на отделните потребители. Всяко събитие, за което даден потребител е закупил билет ще се пази в негова лична страница, представляваща същия </w:t>
+      </w:r>
+      <w:proofErr w:type="spellStart"/>
+      <w:r>
+        <w:rPr>
+          <w:sz w:val="24"/>
+          <w:szCs w:val="24"/>
+          <w:lang w:val="bg-BG"/>
+        </w:rPr>
+        <w:t>темплейт</w:t>
+      </w:r>
+      <w:proofErr w:type="spellEnd"/>
+      <w:r>
+        <w:rPr>
+          <w:sz w:val="24"/>
+          <w:szCs w:val="24"/>
+          <w:lang w:val="bg-BG"/>
+        </w:rPr>
+        <w:t xml:space="preserve"> без администраторския бутон за създаване на събитие.</w:t>
+      </w:r>
+    </w:p>
+    <w:p>
+      <w:pPr>
+        <w:rPr>
+          <w:b/>
+          <w:sz w:val="24"/>
+          <w:szCs w:val="24"/>
+          <w:lang w:val="bg-BG"/>
+        </w:rPr>
+      </w:pPr>
+    </w:p>
+    <w:p>
+      <w:pPr>
+        <w:pStyle w:val="a3"/>
+        <w:spacing w:after="0"/>
+        <w:rPr>
+          <w:b/>
+          <w:sz w:val="24"/>
+          <w:szCs w:val="24"/>
+          <w:lang w:val="bg-BG"/>
+        </w:rPr>
+      </w:pPr>
+      <w:r>
+        <w:rPr>
+          <w:b/>
+          <w:sz w:val="24"/>
+          <w:szCs w:val="24"/>
+          <w:lang w:val="bg-BG"/>
+        </w:rPr>
         <w:t>Търсене на събитие</w:t>
       </w:r>
+    </w:p>
+    <w:p>
+      <w:pPr>
+        <w:pStyle w:val="a3"/>
+        <w:spacing w:after="0"/>
+        <w:rPr>
+          <w:b/>
+          <w:sz w:val="24"/>
+          <w:szCs w:val="24"/>
+          <w:lang w:val="bg-BG"/>
+        </w:rPr>
+      </w:pPr>
     </w:p>
     <w:p>
       <w:pPr>
@@ -1120,7 +1353,7 @@
                     </pic:cNvPicPr>
                   </pic:nvPicPr>
                   <pic:blipFill>
-                    <a:blip r:embed="rId8">
+                    <a:blip r:embed="rId10">
                       <a:extLst>
                         <a:ext uri="{28A0092B-C50C-407E-A947-70E740481C1C}">
                           <a14:useLocalDpi xmlns:a14="http://schemas.microsoft.com/office/drawing/2010/main" val="0"/>
@@ -1154,7 +1387,7 @@
     </w:p>
     <w:p>
       <w:pPr>
-        <w:pStyle w:val="ListParagraph"/>
+        <w:pStyle w:val="a3"/>
         <w:spacing w:after="0"/>
         <w:rPr>
           <w:sz w:val="24"/>
@@ -1208,19 +1441,359 @@
     </w:p>
     <w:p>
       <w:pPr>
-        <w:pStyle w:val="ListParagraph"/>
-        <w:spacing w:after="0"/>
-        <w:rPr>
-          <w:b/>
-          <w:sz w:val="24"/>
-          <w:szCs w:val="24"/>
-          <w:lang w:val="bg-BG"/>
-        </w:rPr>
-      </w:pPr>
-    </w:p>
-    <w:p>
-      <w:pPr>
-        <w:pStyle w:val="ListParagraph"/>
+        <w:pStyle w:val="a3"/>
+        <w:spacing w:after="0"/>
+        <w:rPr>
+          <w:b/>
+          <w:sz w:val="24"/>
+          <w:szCs w:val="24"/>
+          <w:lang w:val="bg-BG"/>
+        </w:rPr>
+      </w:pPr>
+    </w:p>
+    <w:p>
+      <w:pPr>
+        <w:pStyle w:val="a3"/>
+        <w:spacing w:after="0"/>
+        <w:rPr>
+          <w:b/>
+          <w:sz w:val="24"/>
+          <w:szCs w:val="24"/>
+          <w:lang w:val="bg-BG"/>
+        </w:rPr>
+      </w:pPr>
+    </w:p>
+    <w:p>
+      <w:pPr>
+        <w:pStyle w:val="a3"/>
+        <w:spacing w:after="0"/>
+        <w:rPr>
+          <w:b/>
+          <w:sz w:val="24"/>
+          <w:szCs w:val="24"/>
+          <w:lang w:val="bg-BG"/>
+        </w:rPr>
+      </w:pPr>
+    </w:p>
+    <w:p>
+      <w:pPr>
+        <w:pStyle w:val="a3"/>
+        <w:spacing w:after="0"/>
+        <w:rPr>
+          <w:b/>
+          <w:sz w:val="24"/>
+          <w:szCs w:val="24"/>
+          <w:lang w:val="bg-BG"/>
+        </w:rPr>
+      </w:pPr>
+    </w:p>
+    <w:p>
+      <w:pPr>
+        <w:pStyle w:val="a3"/>
+        <w:spacing w:after="0"/>
+        <w:rPr>
+          <w:b/>
+          <w:sz w:val="24"/>
+          <w:szCs w:val="24"/>
+          <w:lang w:val="bg-BG"/>
+        </w:rPr>
+      </w:pPr>
+    </w:p>
+    <w:p>
+      <w:pPr>
+        <w:pStyle w:val="a3"/>
+        <w:spacing w:after="0"/>
+        <w:rPr>
+          <w:b/>
+          <w:sz w:val="24"/>
+          <w:szCs w:val="24"/>
+          <w:lang w:val="bg-BG"/>
+        </w:rPr>
+      </w:pPr>
+    </w:p>
+    <w:p>
+      <w:pPr>
+        <w:pStyle w:val="a3"/>
+        <w:spacing w:after="0"/>
+        <w:rPr>
+          <w:b/>
+          <w:sz w:val="24"/>
+          <w:szCs w:val="24"/>
+          <w:lang w:val="bg-BG"/>
+        </w:rPr>
+      </w:pPr>
+    </w:p>
+    <w:p>
+      <w:pPr>
+        <w:pStyle w:val="a3"/>
+        <w:spacing w:after="0"/>
+        <w:rPr>
+          <w:b/>
+          <w:sz w:val="24"/>
+          <w:szCs w:val="24"/>
+          <w:lang w:val="bg-BG"/>
+        </w:rPr>
+      </w:pPr>
+    </w:p>
+    <w:p>
+      <w:pPr>
+        <w:pStyle w:val="a3"/>
+        <w:spacing w:after="0"/>
+        <w:rPr>
+          <w:b/>
+          <w:sz w:val="24"/>
+          <w:szCs w:val="24"/>
+          <w:lang w:val="bg-BG"/>
+        </w:rPr>
+      </w:pPr>
+    </w:p>
+    <w:p>
+      <w:pPr>
+        <w:pStyle w:val="a3"/>
+        <w:spacing w:after="0"/>
+        <w:rPr>
+          <w:b/>
+          <w:sz w:val="24"/>
+          <w:szCs w:val="24"/>
+          <w:lang w:val="bg-BG"/>
+        </w:rPr>
+      </w:pPr>
+    </w:p>
+    <w:p>
+      <w:pPr>
+        <w:pStyle w:val="a3"/>
+        <w:spacing w:after="0"/>
+        <w:rPr>
+          <w:b/>
+          <w:sz w:val="24"/>
+          <w:szCs w:val="24"/>
+          <w:lang w:val="bg-BG"/>
+        </w:rPr>
+      </w:pPr>
+    </w:p>
+    <w:p>
+      <w:pPr>
+        <w:pStyle w:val="a3"/>
+        <w:spacing w:after="0"/>
+        <w:ind w:left="0" w:firstLine="720"/>
+        <w:rPr>
+          <w:b/>
+          <w:sz w:val="24"/>
+          <w:szCs w:val="24"/>
+          <w:lang w:val="bg-BG"/>
+        </w:rPr>
+      </w:pPr>
+      <w:r>
+        <w:rPr>
+          <w:b/>
+          <w:sz w:val="24"/>
+          <w:szCs w:val="24"/>
+          <w:lang w:val="bg-BG"/>
+        </w:rPr>
+        <w:t>Детайли на събитие</w:t>
+      </w:r>
+    </w:p>
+    <w:p>
+      <w:pPr>
+        <w:pStyle w:val="a3"/>
+        <w:spacing w:after="0"/>
+        <w:ind w:left="0"/>
+        <w:rPr>
+          <w:b/>
+          <w:sz w:val="24"/>
+          <w:szCs w:val="24"/>
+          <w:lang w:val="bg-BG"/>
+        </w:rPr>
+      </w:pPr>
+    </w:p>
+    <w:p>
+      <w:pPr>
+        <w:spacing w:after="0"/>
+        <w:rPr>
+          <w:noProof/>
+          <w:sz w:val="24"/>
+          <w:szCs w:val="24"/>
+        </w:rPr>
+      </w:pPr>
+      <w:r>
+        <w:rPr>
+          <w:noProof/>
+          <w:sz w:val="24"/>
+          <w:szCs w:val="24"/>
+        </w:rPr>
+        <w:drawing>
+          <wp:inline distT="0" distB="0" distL="0" distR="0" wp14:anchorId="3FA23060" wp14:editId="4C26ABE4">
+            <wp:extent cx="5943600" cy="4804526"/>
+            <wp:effectExtent l="0" t="0" r="0" b="0"/>
+            <wp:docPr id="7" name="Картина 7" descr="C:\Users\mm\Desktop\event-details.png"/>
+            <wp:cNvGraphicFramePr>
+              <a:graphicFrameLocks xmlns:a="http://schemas.openxmlformats.org/drawingml/2006/main" noChangeAspect="1"/>
+            </wp:cNvGraphicFramePr>
+            <a:graphic xmlns:a="http://schemas.openxmlformats.org/drawingml/2006/main">
+              <a:graphicData uri="http://schemas.openxmlformats.org/drawingml/2006/picture">
+                <pic:pic xmlns:pic="http://schemas.openxmlformats.org/drawingml/2006/picture">
+                  <pic:nvPicPr>
+                    <pic:cNvPr id="0" name="Picture 9" descr="C:\Users\mm\Desktop\event-details.png"/>
+                    <pic:cNvPicPr>
+                      <a:picLocks noChangeAspect="1" noChangeArrowheads="1"/>
+                    </pic:cNvPicPr>
+                  </pic:nvPicPr>
+                  <pic:blipFill>
+                    <a:blip r:embed="rId11">
+                      <a:extLst>
+                        <a:ext uri="{28A0092B-C50C-407E-A947-70E740481C1C}">
+                          <a14:useLocalDpi xmlns:a14="http://schemas.microsoft.com/office/drawing/2010/main" val="0"/>
+                        </a:ext>
+                      </a:extLst>
+                    </a:blip>
+                    <a:srcRect/>
+                    <a:stretch>
+                      <a:fillRect/>
+                    </a:stretch>
+                  </pic:blipFill>
+                  <pic:spPr bwMode="auto">
+                    <a:xfrm>
+                      <a:off x="0" y="0"/>
+                      <a:ext cx="5943600" cy="4804526"/>
+                    </a:xfrm>
+                    <a:prstGeom prst="rect">
+                      <a:avLst/>
+                    </a:prstGeom>
+                    <a:noFill/>
+                    <a:ln>
+                      <a:noFill/>
+                    </a:ln>
+                  </pic:spPr>
+                </pic:pic>
+              </a:graphicData>
+            </a:graphic>
+          </wp:inline>
+        </w:drawing>
+      </w:r>
+    </w:p>
+    <w:p>
+      <w:pPr>
+        <w:pStyle w:val="a3"/>
+        <w:spacing w:after="0"/>
+        <w:rPr>
+          <w:b/>
+          <w:sz w:val="24"/>
+          <w:szCs w:val="24"/>
+          <w:lang w:val="bg-BG"/>
+        </w:rPr>
+      </w:pPr>
+    </w:p>
+    <w:p>
+      <w:pPr>
+        <w:pStyle w:val="a3"/>
+        <w:spacing w:after="0"/>
+        <w:ind w:left="0" w:firstLine="720"/>
+        <w:jc w:val="both"/>
+        <w:rPr>
+          <w:sz w:val="24"/>
+          <w:szCs w:val="24"/>
+          <w:lang w:val="bg-BG"/>
+        </w:rPr>
+      </w:pPr>
+      <w:r>
+        <w:rPr>
+          <w:sz w:val="24"/>
+          <w:szCs w:val="24"/>
+          <w:lang w:val="bg-BG"/>
+        </w:rPr>
+        <w:t xml:space="preserve">Страницата представлява подробна информация за отделно събитие. Разделена е на две секции. Първата съдържа цялата информация за конкретното събитие – основна снимка и поле с описанието на събитието, както и бутон закупуване на билет. Ако няма налични билети, на мястото на бутона ще се изписва </w:t>
+      </w:r>
+      <w:r>
+        <w:rPr>
+          <w:sz w:val="24"/>
+          <w:szCs w:val="24"/>
+        </w:rPr>
+        <w:t xml:space="preserve">No tickets available. </w:t>
+      </w:r>
+      <w:r>
+        <w:rPr>
+          <w:sz w:val="24"/>
+          <w:szCs w:val="24"/>
+          <w:lang w:val="bg-BG"/>
+        </w:rPr>
+        <w:t xml:space="preserve">Под основната снимка има и списък с допълнителни снимки, ако е необходимо, като </w:t>
+      </w:r>
+      <w:r>
+        <w:rPr>
+          <w:sz w:val="24"/>
+          <w:szCs w:val="24"/>
+          <w:lang w:val="bg-BG"/>
+        </w:rPr>
+        <w:t>на</w:t>
+      </w:r>
+      <w:r>
+        <w:rPr>
+          <w:sz w:val="24"/>
+          <w:szCs w:val="24"/>
+          <w:lang w:val="bg-BG"/>
+        </w:rPr>
+        <w:t xml:space="preserve"> всеки един елемент от съдържанието са закачени администраторски бутони за </w:t>
+      </w:r>
+      <w:r>
+        <w:rPr>
+          <w:sz w:val="24"/>
+          <w:szCs w:val="24"/>
+          <w:lang w:val="bg-BG"/>
+        </w:rPr>
+        <w:t xml:space="preserve">управление на съдържанието – </w:t>
+      </w:r>
+      <w:r>
+        <w:rPr>
+          <w:sz w:val="24"/>
+          <w:szCs w:val="24"/>
+        </w:rPr>
+        <w:t>edit, delete.</w:t>
+      </w:r>
+      <w:r>
+        <w:rPr>
+          <w:sz w:val="24"/>
+          <w:szCs w:val="24"/>
+          <w:lang w:val="bg-BG"/>
+        </w:rPr>
+        <w:t xml:space="preserve"> Бутона за закупуване на билет ще бъде активен само за потребители на приложението.</w:t>
+      </w:r>
+    </w:p>
+    <w:p>
+      <w:pPr>
+        <w:pStyle w:val="a3"/>
+        <w:spacing w:after="0"/>
+        <w:ind w:left="0" w:firstLine="720"/>
+        <w:jc w:val="both"/>
+        <w:rPr>
+          <w:sz w:val="24"/>
+          <w:szCs w:val="24"/>
+          <w:lang w:val="bg-BG"/>
+        </w:rPr>
+      </w:pPr>
+      <w:r>
+        <w:rPr>
+          <w:sz w:val="24"/>
+          <w:szCs w:val="24"/>
+          <w:lang w:val="bg-BG"/>
+        </w:rPr>
+        <w:t>Втората секция ще има място за коментари както и карта на местонахождението на конкретното събитие.</w:t>
+      </w:r>
+    </w:p>
+    <w:p>
+      <w:pPr>
+        <w:pStyle w:val="a3"/>
+        <w:spacing w:after="0"/>
+        <w:rPr>
+          <w:b/>
+          <w:sz w:val="24"/>
+          <w:szCs w:val="24"/>
+          <w:lang w:val="bg-BG"/>
+        </w:rPr>
+      </w:pPr>
+    </w:p>
+    <w:p>
+      <w:pPr>
+        <w:pStyle w:val="a3"/>
         <w:spacing w:after="0"/>
         <w:rPr>
           <w:b/>
@@ -1230,7 +1803,11 @@
           <w:lang w:val="bg-BG"/>
         </w:rPr>
       </w:pPr>
-      <w:r>
+    </w:p>
+    <w:p>
+      <w:pPr>
+        <w:pStyle w:val="a3"/>
+        <w:spacing w:after="0"/>
         <w:rPr>
           <w:b/>
           <w:color w:val="FF0000"/>
@@ -1238,36 +1815,11 @@
           <w:szCs w:val="24"/>
           <w:lang w:val="bg-BG"/>
         </w:rPr>
-        <w:t>Детайли на събитие</w:t>
-      </w:r>
-    </w:p>
-    <w:p>
-      <w:pPr>
-        <w:pStyle w:val="ListParagraph"/>
-        <w:spacing w:after="0"/>
-        <w:rPr>
-          <w:b/>
-          <w:sz w:val="24"/>
-          <w:szCs w:val="24"/>
-          <w:lang w:val="bg-BG"/>
-        </w:rPr>
-      </w:pPr>
-    </w:p>
-    <w:p>
-      <w:pPr>
-        <w:pStyle w:val="ListParagraph"/>
-        <w:spacing w:after="0"/>
-        <w:rPr>
-          <w:b/>
-          <w:sz w:val="24"/>
-          <w:szCs w:val="24"/>
-          <w:lang w:val="bg-BG"/>
-        </w:rPr>
-      </w:pPr>
-    </w:p>
-    <w:p>
-      <w:pPr>
-        <w:pStyle w:val="ListParagraph"/>
+      </w:pPr>
+    </w:p>
+    <w:p>
+      <w:pPr>
+        <w:pStyle w:val="a3"/>
         <w:spacing w:after="0"/>
         <w:rPr>
           <w:b/>
@@ -1277,7 +1829,11 @@
           <w:lang w:val="bg-BG"/>
         </w:rPr>
       </w:pPr>
-      <w:r>
+    </w:p>
+    <w:p>
+      <w:pPr>
+        <w:pStyle w:val="a3"/>
+        <w:spacing w:after="0"/>
         <w:rPr>
           <w:b/>
           <w:color w:val="FF0000"/>
@@ -1285,71 +1841,778 @@
           <w:szCs w:val="24"/>
           <w:lang w:val="bg-BG"/>
         </w:rPr>
+      </w:pPr>
+    </w:p>
+    <w:p>
+      <w:pPr>
+        <w:pStyle w:val="a3"/>
+        <w:spacing w:after="0"/>
+        <w:rPr>
+          <w:b/>
+          <w:color w:val="FF0000"/>
+          <w:sz w:val="24"/>
+          <w:szCs w:val="24"/>
+          <w:lang w:val="bg-BG"/>
+        </w:rPr>
+      </w:pPr>
+    </w:p>
+    <w:p>
+      <w:pPr>
+        <w:pStyle w:val="a3"/>
+        <w:spacing w:after="0"/>
+        <w:rPr>
+          <w:b/>
+          <w:color w:val="FF0000"/>
+          <w:sz w:val="24"/>
+          <w:szCs w:val="24"/>
+          <w:lang w:val="bg-BG"/>
+        </w:rPr>
+      </w:pPr>
+    </w:p>
+    <w:p>
+      <w:pPr>
+        <w:pStyle w:val="a3"/>
+        <w:spacing w:after="0"/>
+        <w:rPr>
+          <w:b/>
+          <w:sz w:val="24"/>
+          <w:szCs w:val="24"/>
+          <w:lang w:val="bg-BG"/>
+        </w:rPr>
+      </w:pPr>
+      <w:r>
+        <w:rPr>
+          <w:b/>
+          <w:sz w:val="24"/>
+          <w:szCs w:val="24"/>
+          <w:lang w:val="bg-BG"/>
+        </w:rPr>
         <w:t>Поръчка на билети за събитие</w:t>
       </w:r>
     </w:p>
     <w:p>
       <w:pPr>
-        <w:pStyle w:val="ListParagraph"/>
-        <w:spacing w:after="0"/>
-        <w:rPr>
-          <w:b/>
-          <w:sz w:val="24"/>
-          <w:szCs w:val="24"/>
-          <w:lang w:val="bg-BG"/>
-        </w:rPr>
-      </w:pPr>
-    </w:p>
-    <w:p>
-      <w:pPr>
-        <w:pStyle w:val="ListParagraph"/>
-        <w:spacing w:after="0"/>
-        <w:rPr>
-          <w:b/>
-          <w:sz w:val="24"/>
-          <w:szCs w:val="24"/>
-          <w:lang w:val="bg-BG"/>
-        </w:rPr>
-      </w:pPr>
-    </w:p>
-    <w:p>
-      <w:pPr>
-        <w:rPr>
-          <w:b/>
-          <w:sz w:val="24"/>
-          <w:szCs w:val="24"/>
-          <w:lang w:val="bg-BG"/>
-        </w:rPr>
-      </w:pPr>
-      <w:r>
-        <w:rPr>
-          <w:b/>
-          <w:sz w:val="24"/>
-          <w:szCs w:val="24"/>
-          <w:lang w:val="bg-BG"/>
-        </w:rPr>
-        <w:br w:type="page"/>
-      </w:r>
-    </w:p>
-    <w:p>
-      <w:pPr>
-        <w:pStyle w:val="ListParagraph"/>
-        <w:spacing w:after="0"/>
-        <w:rPr>
-          <w:b/>
-          <w:sz w:val="24"/>
-          <w:szCs w:val="24"/>
-          <w:lang w:val="bg-BG"/>
-        </w:rPr>
-      </w:pPr>
-      <w:r>
-        <w:rPr>
-          <w:b/>
-          <w:sz w:val="24"/>
-          <w:szCs w:val="24"/>
-          <w:lang w:val="bg-BG"/>
-        </w:rPr>
-        <w:lastRenderedPageBreak/>
+        <w:pStyle w:val="a3"/>
+        <w:spacing w:after="0"/>
+        <w:ind w:firstLine="720"/>
+        <w:rPr>
+          <w:b/>
+          <w:sz w:val="24"/>
+          <w:szCs w:val="24"/>
+          <w:lang w:val="bg-BG"/>
+        </w:rPr>
+      </w:pPr>
+    </w:p>
+    <w:p>
+      <w:pPr>
+        <w:spacing w:after="0"/>
+        <w:rPr>
+          <w:noProof/>
+          <w:sz w:val="24"/>
+          <w:szCs w:val="24"/>
+        </w:rPr>
+      </w:pPr>
+      <w:r>
+        <w:rPr>
+          <w:noProof/>
+          <w:sz w:val="24"/>
+          <w:szCs w:val="24"/>
+        </w:rPr>
+        <w:drawing>
+          <wp:inline distT="0" distB="0" distL="0" distR="0" wp14:anchorId="34D7F2AA" wp14:editId="5B8522EC">
+            <wp:extent cx="5943600" cy="2926398"/>
+            <wp:effectExtent l="0" t="0" r="0" b="7620"/>
+            <wp:docPr id="8" name="Картина 8" descr="C:\Users\mm\Desktop\buy-ticket.png"/>
+            <wp:cNvGraphicFramePr>
+              <a:graphicFrameLocks xmlns:a="http://schemas.openxmlformats.org/drawingml/2006/main" noChangeAspect="1"/>
+            </wp:cNvGraphicFramePr>
+            <a:graphic xmlns:a="http://schemas.openxmlformats.org/drawingml/2006/main">
+              <a:graphicData uri="http://schemas.openxmlformats.org/drawingml/2006/picture">
+                <pic:pic xmlns:pic="http://schemas.openxmlformats.org/drawingml/2006/picture">
+                  <pic:nvPicPr>
+                    <pic:cNvPr id="0" name="Picture 10" descr="C:\Users\mm\Desktop\buy-ticket.png"/>
+                    <pic:cNvPicPr>
+                      <a:picLocks noChangeAspect="1" noChangeArrowheads="1"/>
+                    </pic:cNvPicPr>
+                  </pic:nvPicPr>
+                  <pic:blipFill>
+                    <a:blip r:embed="rId12">
+                      <a:extLst>
+                        <a:ext uri="{28A0092B-C50C-407E-A947-70E740481C1C}">
+                          <a14:useLocalDpi xmlns:a14="http://schemas.microsoft.com/office/drawing/2010/main" val="0"/>
+                        </a:ext>
+                      </a:extLst>
+                    </a:blip>
+                    <a:srcRect/>
+                    <a:stretch>
+                      <a:fillRect/>
+                    </a:stretch>
+                  </pic:blipFill>
+                  <pic:spPr bwMode="auto">
+                    <a:xfrm>
+                      <a:off x="0" y="0"/>
+                      <a:ext cx="5943600" cy="2926398"/>
+                    </a:xfrm>
+                    <a:prstGeom prst="rect">
+                      <a:avLst/>
+                    </a:prstGeom>
+                    <a:noFill/>
+                    <a:ln>
+                      <a:noFill/>
+                    </a:ln>
+                  </pic:spPr>
+                </pic:pic>
+              </a:graphicData>
+            </a:graphic>
+          </wp:inline>
+        </w:drawing>
+      </w:r>
+    </w:p>
+    <w:p>
+      <w:pPr>
+        <w:pStyle w:val="a3"/>
+        <w:spacing w:after="0"/>
+        <w:rPr>
+          <w:b/>
+          <w:sz w:val="24"/>
+          <w:szCs w:val="24"/>
+          <w:lang w:val="bg-BG"/>
+        </w:rPr>
+      </w:pPr>
+    </w:p>
+    <w:p>
+      <w:pPr>
+        <w:pStyle w:val="a3"/>
+        <w:spacing w:after="0"/>
+        <w:ind w:left="0" w:firstLine="720"/>
+        <w:rPr>
+          <w:sz w:val="24"/>
+          <w:szCs w:val="24"/>
+          <w:lang w:val="bg-BG"/>
+        </w:rPr>
+      </w:pPr>
+      <w:r>
+        <w:rPr>
+          <w:sz w:val="24"/>
+          <w:szCs w:val="24"/>
+          <w:lang w:val="bg-BG"/>
+        </w:rPr>
+        <w:t xml:space="preserve">Тази страница ще се зарежда когато потребителя избере бутона </w:t>
+      </w:r>
+      <w:r>
+        <w:rPr>
+          <w:sz w:val="24"/>
+          <w:szCs w:val="24"/>
+        </w:rPr>
+        <w:t xml:space="preserve">“Buy ticket” </w:t>
+      </w:r>
+      <w:r>
+        <w:rPr>
+          <w:sz w:val="24"/>
+          <w:szCs w:val="24"/>
+          <w:lang w:val="bg-BG"/>
+        </w:rPr>
+        <w:t>от личната страница на конкретното събитие, така формата за купуване на билет</w:t>
+      </w:r>
+      <w:r>
+        <w:rPr>
+          <w:sz w:val="24"/>
+          <w:szCs w:val="24"/>
+        </w:rPr>
+        <w:t xml:space="preserve"> </w:t>
+      </w:r>
+      <w:r>
+        <w:rPr>
+          <w:sz w:val="24"/>
+          <w:szCs w:val="24"/>
+          <w:lang w:val="bg-BG"/>
+        </w:rPr>
+        <w:t>ще знае за кое събитие се прави резервацията.</w:t>
+      </w:r>
+    </w:p>
+    <w:p>
+      <w:pPr>
+        <w:pStyle w:val="a3"/>
+        <w:spacing w:after="0"/>
+        <w:ind w:left="0" w:firstLine="720"/>
+        <w:rPr>
+          <w:sz w:val="24"/>
+          <w:szCs w:val="24"/>
+        </w:rPr>
+      </w:pPr>
+    </w:p>
+    <w:p>
+      <w:pPr>
+        <w:pStyle w:val="a3"/>
+        <w:spacing w:after="0"/>
+        <w:ind w:left="0" w:firstLine="720"/>
+        <w:rPr>
+          <w:sz w:val="24"/>
+          <w:szCs w:val="24"/>
+          <w:lang w:val="bg-BG"/>
+        </w:rPr>
+      </w:pPr>
+    </w:p>
+    <w:p>
+      <w:pPr>
+        <w:pStyle w:val="a3"/>
+        <w:spacing w:after="0"/>
+        <w:ind w:left="0" w:firstLine="720"/>
+        <w:rPr>
+          <w:sz w:val="24"/>
+          <w:szCs w:val="24"/>
+          <w:lang w:val="bg-BG"/>
+        </w:rPr>
+      </w:pPr>
+    </w:p>
+    <w:p>
+      <w:pPr>
+        <w:pStyle w:val="a3"/>
+        <w:spacing w:after="0"/>
+        <w:ind w:left="0" w:firstLine="720"/>
+        <w:rPr>
+          <w:sz w:val="24"/>
+          <w:szCs w:val="24"/>
+          <w:lang w:val="bg-BG"/>
+        </w:rPr>
+      </w:pPr>
+    </w:p>
+    <w:p>
+      <w:pPr>
+        <w:pStyle w:val="a3"/>
+        <w:spacing w:after="0"/>
+        <w:ind w:left="0" w:firstLine="720"/>
+        <w:rPr>
+          <w:sz w:val="24"/>
+          <w:szCs w:val="24"/>
+          <w:lang w:val="bg-BG"/>
+        </w:rPr>
+      </w:pPr>
+    </w:p>
+    <w:p>
+      <w:pPr>
+        <w:pStyle w:val="a3"/>
+        <w:spacing w:after="0"/>
+        <w:ind w:left="0" w:firstLine="720"/>
+        <w:rPr>
+          <w:sz w:val="24"/>
+          <w:szCs w:val="24"/>
+          <w:lang w:val="bg-BG"/>
+        </w:rPr>
+      </w:pPr>
+    </w:p>
+    <w:p>
+      <w:pPr>
+        <w:pStyle w:val="a3"/>
+        <w:spacing w:after="0"/>
+        <w:ind w:left="0" w:firstLine="720"/>
+        <w:rPr>
+          <w:sz w:val="24"/>
+          <w:szCs w:val="24"/>
+          <w:lang w:val="bg-BG"/>
+        </w:rPr>
+      </w:pPr>
+    </w:p>
+    <w:p>
+      <w:pPr>
+        <w:pStyle w:val="a3"/>
+        <w:spacing w:after="0"/>
+        <w:ind w:left="0" w:firstLine="720"/>
+        <w:rPr>
+          <w:sz w:val="24"/>
+          <w:szCs w:val="24"/>
+          <w:lang w:val="bg-BG"/>
+        </w:rPr>
+      </w:pPr>
+    </w:p>
+    <w:p>
+      <w:pPr>
+        <w:pStyle w:val="a3"/>
+        <w:spacing w:after="0"/>
+        <w:ind w:left="0" w:firstLine="720"/>
+        <w:rPr>
+          <w:sz w:val="24"/>
+          <w:szCs w:val="24"/>
+          <w:lang w:val="bg-BG"/>
+        </w:rPr>
+      </w:pPr>
+    </w:p>
+    <w:p>
+      <w:pPr>
+        <w:pStyle w:val="a3"/>
+        <w:spacing w:after="0"/>
+        <w:ind w:left="0" w:firstLine="720"/>
+        <w:rPr>
+          <w:sz w:val="24"/>
+          <w:szCs w:val="24"/>
+          <w:lang w:val="bg-BG"/>
+        </w:rPr>
+      </w:pPr>
+    </w:p>
+    <w:p>
+      <w:pPr>
+        <w:pStyle w:val="a3"/>
+        <w:spacing w:after="0"/>
+        <w:ind w:left="0" w:firstLine="720"/>
+        <w:rPr>
+          <w:sz w:val="24"/>
+          <w:szCs w:val="24"/>
+          <w:lang w:val="bg-BG"/>
+        </w:rPr>
+      </w:pPr>
+    </w:p>
+    <w:p>
+      <w:pPr>
+        <w:pStyle w:val="a3"/>
+        <w:spacing w:after="0"/>
+        <w:ind w:left="0" w:firstLine="720"/>
+        <w:rPr>
+          <w:sz w:val="24"/>
+          <w:szCs w:val="24"/>
+          <w:lang w:val="bg-BG"/>
+        </w:rPr>
+      </w:pPr>
+    </w:p>
+    <w:p>
+      <w:pPr>
+        <w:pStyle w:val="a3"/>
+        <w:spacing w:after="0"/>
+        <w:ind w:left="0" w:firstLine="720"/>
+        <w:rPr>
+          <w:sz w:val="24"/>
+          <w:szCs w:val="24"/>
+          <w:lang w:val="bg-BG"/>
+        </w:rPr>
+      </w:pPr>
+    </w:p>
+    <w:p>
+      <w:pPr>
+        <w:pStyle w:val="a3"/>
+        <w:spacing w:after="0"/>
+        <w:ind w:left="0" w:firstLine="720"/>
+        <w:rPr>
+          <w:sz w:val="24"/>
+          <w:szCs w:val="24"/>
+          <w:lang w:val="bg-BG"/>
+        </w:rPr>
+      </w:pPr>
+    </w:p>
+    <w:p>
+      <w:pPr>
+        <w:pStyle w:val="a3"/>
+        <w:spacing w:after="0"/>
+        <w:ind w:left="0" w:firstLine="720"/>
+        <w:rPr>
+          <w:sz w:val="24"/>
+          <w:szCs w:val="24"/>
+          <w:lang w:val="bg-BG"/>
+        </w:rPr>
+      </w:pPr>
+    </w:p>
+    <w:p>
+      <w:pPr>
+        <w:pStyle w:val="a3"/>
+        <w:spacing w:after="0"/>
+        <w:ind w:left="0" w:firstLine="720"/>
+        <w:rPr>
+          <w:sz w:val="24"/>
+          <w:szCs w:val="24"/>
+          <w:lang w:val="bg-BG"/>
+        </w:rPr>
+      </w:pPr>
+    </w:p>
+    <w:p>
+      <w:pPr>
+        <w:pStyle w:val="a3"/>
+        <w:spacing w:after="0"/>
+        <w:ind w:left="0" w:firstLine="720"/>
+        <w:rPr>
+          <w:sz w:val="24"/>
+          <w:szCs w:val="24"/>
+          <w:lang w:val="bg-BG"/>
+        </w:rPr>
+      </w:pPr>
+    </w:p>
+    <w:p>
+      <w:pPr>
+        <w:pStyle w:val="a3"/>
+        <w:spacing w:after="0"/>
+        <w:ind w:left="0" w:firstLine="720"/>
+        <w:rPr>
+          <w:sz w:val="24"/>
+          <w:szCs w:val="24"/>
+          <w:lang w:val="bg-BG"/>
+        </w:rPr>
+      </w:pPr>
+    </w:p>
+    <w:p>
+      <w:pPr>
+        <w:pStyle w:val="a3"/>
+        <w:spacing w:after="0"/>
+        <w:ind w:left="0" w:firstLine="720"/>
+        <w:rPr>
+          <w:sz w:val="24"/>
+          <w:szCs w:val="24"/>
+          <w:lang w:val="bg-BG"/>
+        </w:rPr>
+      </w:pPr>
+    </w:p>
+    <w:p>
+      <w:pPr>
+        <w:pStyle w:val="a3"/>
+        <w:spacing w:after="0"/>
+        <w:ind w:left="0" w:firstLine="720"/>
+        <w:rPr>
+          <w:sz w:val="24"/>
+          <w:szCs w:val="24"/>
+          <w:lang w:val="bg-BG"/>
+        </w:rPr>
+      </w:pPr>
+    </w:p>
+    <w:p>
+      <w:pPr>
+        <w:pStyle w:val="a3"/>
+        <w:spacing w:after="0"/>
+        <w:ind w:left="0" w:firstLine="720"/>
+        <w:rPr>
+          <w:sz w:val="24"/>
+          <w:szCs w:val="24"/>
+          <w:lang w:val="bg-BG"/>
+        </w:rPr>
+      </w:pPr>
+    </w:p>
+    <w:p>
+      <w:pPr>
+        <w:pStyle w:val="a3"/>
+        <w:spacing w:after="0"/>
+        <w:ind w:left="0" w:firstLine="720"/>
+        <w:rPr>
+          <w:sz w:val="24"/>
+          <w:szCs w:val="24"/>
+          <w:lang w:val="bg-BG"/>
+        </w:rPr>
+      </w:pPr>
+    </w:p>
+    <w:p>
+      <w:pPr>
+        <w:pStyle w:val="a3"/>
+        <w:spacing w:after="0"/>
+        <w:ind w:left="0" w:firstLine="720"/>
+        <w:rPr>
+          <w:sz w:val="24"/>
+          <w:szCs w:val="24"/>
+          <w:lang w:val="bg-BG"/>
+        </w:rPr>
+      </w:pPr>
+    </w:p>
+    <w:p>
+      <w:pPr>
+        <w:pStyle w:val="a3"/>
+        <w:spacing w:after="0"/>
+        <w:ind w:left="0" w:firstLine="720"/>
+        <w:rPr>
+          <w:b/>
+          <w:sz w:val="24"/>
+          <w:szCs w:val="24"/>
+          <w:lang w:val="bg-BG"/>
+        </w:rPr>
+      </w:pPr>
+      <w:r>
+        <w:rPr>
+          <w:b/>
+          <w:sz w:val="24"/>
+          <w:szCs w:val="24"/>
+          <w:lang w:val="bg-BG"/>
+        </w:rPr>
+        <w:t>Добавяне и изтриване на събития</w:t>
+      </w:r>
+    </w:p>
+    <w:p>
+      <w:pPr>
+        <w:pStyle w:val="a3"/>
+        <w:spacing w:after="0"/>
+        <w:ind w:left="0" w:firstLine="720"/>
+        <w:rPr>
+          <w:sz w:val="24"/>
+          <w:szCs w:val="24"/>
+          <w:lang w:val="bg-BG"/>
+        </w:rPr>
+      </w:pPr>
+    </w:p>
+    <w:p>
+      <w:pPr>
+        <w:rPr>
+          <w:b/>
+          <w:sz w:val="24"/>
+          <w:szCs w:val="24"/>
+          <w:lang w:val="bg-BG"/>
+        </w:rPr>
+      </w:pPr>
+      <w:r>
+        <w:rPr>
+          <w:b/>
+          <w:noProof/>
+          <w:sz w:val="24"/>
+          <w:szCs w:val="24"/>
+        </w:rPr>
+        <w:drawing>
+          <wp:inline distT="0" distB="0" distL="0" distR="0">
+            <wp:extent cx="5943600" cy="5174853"/>
+            <wp:effectExtent l="0" t="0" r="0" b="6985"/>
+            <wp:docPr id="9" name="Картина 9" descr="C:\Users\mm\Desktop\add-edit-event.png"/>
+            <wp:cNvGraphicFramePr>
+              <a:graphicFrameLocks xmlns:a="http://schemas.openxmlformats.org/drawingml/2006/main" noChangeAspect="1"/>
+            </wp:cNvGraphicFramePr>
+            <a:graphic xmlns:a="http://schemas.openxmlformats.org/drawingml/2006/main">
+              <a:graphicData uri="http://schemas.openxmlformats.org/drawingml/2006/picture">
+                <pic:pic xmlns:pic="http://schemas.openxmlformats.org/drawingml/2006/picture">
+                  <pic:nvPicPr>
+                    <pic:cNvPr id="0" name="Picture 11" descr="C:\Users\mm\Desktop\add-edit-event.png"/>
+                    <pic:cNvPicPr>
+                      <a:picLocks noChangeAspect="1" noChangeArrowheads="1"/>
+                    </pic:cNvPicPr>
+                  </pic:nvPicPr>
+                  <pic:blipFill>
+                    <a:blip r:embed="rId13">
+                      <a:extLst>
+                        <a:ext uri="{28A0092B-C50C-407E-A947-70E740481C1C}">
+                          <a14:useLocalDpi xmlns:a14="http://schemas.microsoft.com/office/drawing/2010/main" val="0"/>
+                        </a:ext>
+                      </a:extLst>
+                    </a:blip>
+                    <a:srcRect/>
+                    <a:stretch>
+                      <a:fillRect/>
+                    </a:stretch>
+                  </pic:blipFill>
+                  <pic:spPr bwMode="auto">
+                    <a:xfrm>
+                      <a:off x="0" y="0"/>
+                      <a:ext cx="5943600" cy="5174853"/>
+                    </a:xfrm>
+                    <a:prstGeom prst="rect">
+                      <a:avLst/>
+                    </a:prstGeom>
+                    <a:noFill/>
+                    <a:ln>
+                      <a:noFill/>
+                    </a:ln>
+                  </pic:spPr>
+                </pic:pic>
+              </a:graphicData>
+            </a:graphic>
+          </wp:inline>
+        </w:drawing>
+      </w:r>
+    </w:p>
+    <w:p>
+      <w:pPr>
+        <w:pStyle w:val="a3"/>
+        <w:spacing w:after="0"/>
+        <w:ind w:left="0" w:firstLine="720"/>
+        <w:jc w:val="both"/>
+        <w:rPr>
+          <w:sz w:val="24"/>
+          <w:szCs w:val="24"/>
+          <w:lang w:val="bg-BG"/>
+        </w:rPr>
+      </w:pPr>
+      <w:r>
+        <w:rPr>
+          <w:sz w:val="24"/>
+          <w:szCs w:val="24"/>
+          <w:lang w:val="bg-BG"/>
+        </w:rPr>
+        <w:t xml:space="preserve">Тази страница е чисто администраторска и ще служи за създаване и промяна на отделно събитие. Съдържа всички реквизити за едно събитие. Тук се използва </w:t>
+      </w:r>
+      <w:proofErr w:type="spellStart"/>
+      <w:r>
+        <w:rPr>
+          <w:sz w:val="24"/>
+          <w:szCs w:val="24"/>
+        </w:rPr>
+        <w:t>google</w:t>
+      </w:r>
+      <w:proofErr w:type="spellEnd"/>
+      <w:r>
+        <w:rPr>
+          <w:sz w:val="24"/>
+          <w:szCs w:val="24"/>
+          <w:lang w:val="bg-BG"/>
+        </w:rPr>
+        <w:t xml:space="preserve"> </w:t>
+      </w:r>
+      <w:r>
+        <w:rPr>
+          <w:sz w:val="24"/>
+          <w:szCs w:val="24"/>
+        </w:rPr>
+        <w:t xml:space="preserve">map </w:t>
+      </w:r>
+      <w:r>
+        <w:rPr>
+          <w:sz w:val="24"/>
+          <w:szCs w:val="24"/>
+          <w:lang w:val="bg-BG"/>
+        </w:rPr>
+        <w:t xml:space="preserve">библиотека за прецизиране на мястото, тъй като може да има събития, които да нямат точен адрес. Добавен е и един скрипт файл за добавяне на снимките за събитието – целта е преглед на снимките преди да се </w:t>
+      </w:r>
+      <w:proofErr w:type="spellStart"/>
+      <w:r>
+        <w:rPr>
+          <w:sz w:val="24"/>
+          <w:szCs w:val="24"/>
+          <w:lang w:val="bg-BG"/>
+        </w:rPr>
+        <w:t>събминте</w:t>
+      </w:r>
+      <w:proofErr w:type="spellEnd"/>
+      <w:r>
+        <w:rPr>
+          <w:sz w:val="24"/>
+          <w:szCs w:val="24"/>
+          <w:lang w:val="bg-BG"/>
+        </w:rPr>
+        <w:t xml:space="preserve"> формата. От друга страна когато администратора натисне бутона </w:t>
+      </w:r>
+      <w:r>
+        <w:rPr>
+          <w:sz w:val="24"/>
+          <w:szCs w:val="24"/>
+        </w:rPr>
+        <w:t xml:space="preserve">edit </w:t>
+      </w:r>
+      <w:r>
+        <w:rPr>
+          <w:sz w:val="24"/>
+          <w:szCs w:val="24"/>
+          <w:lang w:val="bg-BG"/>
+        </w:rPr>
+        <w:t>върху конкретно събитие данните от събитието ще се налеят е същата тази форма и ще може на ново да я запази</w:t>
+      </w:r>
+      <w:r>
+        <w:rPr>
+          <w:sz w:val="24"/>
+          <w:szCs w:val="24"/>
+          <w:lang w:val="bg-BG"/>
+        </w:rPr>
+        <w:t xml:space="preserve"> с новите промени.</w:t>
+      </w:r>
+    </w:p>
+    <w:p>
+      <w:pPr>
+        <w:pStyle w:val="a3"/>
+        <w:spacing w:after="0"/>
+        <w:rPr>
+          <w:b/>
+          <w:sz w:val="24"/>
+          <w:szCs w:val="24"/>
+          <w:lang w:val="bg-BG"/>
+        </w:rPr>
+      </w:pPr>
+    </w:p>
+    <w:p>
+      <w:pPr>
+        <w:pStyle w:val="a3"/>
+        <w:spacing w:after="0"/>
+        <w:rPr>
+          <w:b/>
+          <w:sz w:val="24"/>
+          <w:szCs w:val="24"/>
+          <w:lang w:val="bg-BG"/>
+        </w:rPr>
+      </w:pPr>
+    </w:p>
+    <w:p>
+      <w:pPr>
+        <w:pStyle w:val="a3"/>
+        <w:spacing w:after="0"/>
+        <w:rPr>
+          <w:b/>
+          <w:sz w:val="24"/>
+          <w:szCs w:val="24"/>
+          <w:lang w:val="bg-BG"/>
+        </w:rPr>
+      </w:pPr>
+    </w:p>
+    <w:p>
+      <w:pPr>
+        <w:pStyle w:val="a3"/>
+        <w:spacing w:after="0"/>
+        <w:rPr>
+          <w:b/>
+          <w:sz w:val="24"/>
+          <w:szCs w:val="24"/>
+          <w:lang w:val="bg-BG"/>
+        </w:rPr>
+      </w:pPr>
+    </w:p>
+    <w:p>
+      <w:pPr>
+        <w:pStyle w:val="a3"/>
+        <w:spacing w:after="0"/>
+        <w:rPr>
+          <w:b/>
+          <w:sz w:val="24"/>
+          <w:szCs w:val="24"/>
+          <w:lang w:val="bg-BG"/>
+        </w:rPr>
+      </w:pPr>
+    </w:p>
+    <w:p>
+      <w:pPr>
+        <w:pStyle w:val="a3"/>
+        <w:spacing w:after="0"/>
+        <w:rPr>
+          <w:b/>
+          <w:sz w:val="24"/>
+          <w:szCs w:val="24"/>
+          <w:lang w:val="bg-BG"/>
+        </w:rPr>
+      </w:pPr>
+    </w:p>
+    <w:p>
+      <w:pPr>
+        <w:pStyle w:val="a3"/>
+        <w:spacing w:after="0"/>
+        <w:rPr>
+          <w:b/>
+          <w:sz w:val="24"/>
+          <w:szCs w:val="24"/>
+          <w:lang w:val="bg-BG"/>
+        </w:rPr>
+      </w:pPr>
+    </w:p>
+    <w:p>
+      <w:pPr>
+        <w:pStyle w:val="a3"/>
+        <w:spacing w:after="0"/>
+        <w:rPr>
+          <w:b/>
+          <w:sz w:val="24"/>
+          <w:szCs w:val="24"/>
+          <w:lang w:val="bg-BG"/>
+        </w:rPr>
+      </w:pPr>
+    </w:p>
+    <w:p>
+      <w:pPr>
+        <w:pStyle w:val="a3"/>
+        <w:spacing w:after="0"/>
+        <w:rPr>
+          <w:b/>
+          <w:sz w:val="24"/>
+          <w:szCs w:val="24"/>
+          <w:lang w:val="bg-BG"/>
+        </w:rPr>
+      </w:pPr>
+      <w:r>
+        <w:rPr>
+          <w:b/>
+          <w:sz w:val="24"/>
+          <w:szCs w:val="24"/>
+          <w:lang w:val="bg-BG"/>
+        </w:rPr>
         <w:t>Потребителска кошница</w:t>
       </w:r>
     </w:p>
@@ -1382,15 +2645,15 @@
           <w:lang w:val="bg-BG"/>
         </w:rPr>
         <w:pict>
-          <v:shape id="_x0000_i1034" type="#_x0000_t75" style="width:467.7pt;height:259.2pt">
-            <v:imagedata r:id="rId9" o:title="Shopping_Basket"/>
+          <v:shape id="_x0000_i1027" type="#_x0000_t75" style="width:467.7pt;height:259.2pt">
+            <v:imagedata r:id="rId14" o:title="Shopping_Basket"/>
           </v:shape>
         </w:pict>
       </w:r>
     </w:p>
     <w:p>
       <w:pPr>
-        <w:pStyle w:val="ListParagraph"/>
+        <w:pStyle w:val="a3"/>
         <w:spacing w:after="0"/>
         <w:ind w:left="0" w:firstLine="720"/>
         <w:rPr>
@@ -1416,19 +2679,293 @@
     </w:p>
     <w:p>
       <w:pPr>
-        <w:pStyle w:val="ListParagraph"/>
-        <w:spacing w:after="0"/>
-        <w:rPr>
-          <w:b/>
-          <w:sz w:val="24"/>
-          <w:szCs w:val="24"/>
-          <w:lang w:val="bg-BG"/>
-        </w:rPr>
-      </w:pPr>
-    </w:p>
-    <w:p>
-      <w:pPr>
-        <w:pStyle w:val="ListParagraph"/>
+        <w:pStyle w:val="a3"/>
+        <w:spacing w:after="0"/>
+        <w:rPr>
+          <w:b/>
+          <w:sz w:val="24"/>
+          <w:szCs w:val="24"/>
+          <w:lang w:val="bg-BG"/>
+        </w:rPr>
+      </w:pPr>
+    </w:p>
+    <w:p>
+      <w:pPr>
+        <w:pStyle w:val="a3"/>
+        <w:spacing w:after="0"/>
+        <w:rPr>
+          <w:b/>
+          <w:sz w:val="24"/>
+          <w:szCs w:val="24"/>
+          <w:lang w:val="bg-BG"/>
+        </w:rPr>
+      </w:pPr>
+    </w:p>
+    <w:p>
+      <w:pPr>
+        <w:pStyle w:val="a3"/>
+        <w:spacing w:after="0"/>
+        <w:rPr>
+          <w:b/>
+          <w:sz w:val="24"/>
+          <w:szCs w:val="24"/>
+          <w:lang w:val="bg-BG"/>
+        </w:rPr>
+      </w:pPr>
+      <w:r>
+        <w:rPr>
+          <w:b/>
+          <w:sz w:val="24"/>
+          <w:szCs w:val="24"/>
+          <w:lang w:val="bg-BG"/>
+        </w:rPr>
+        <w:t>Влизане на потребител в приложението</w:t>
+      </w:r>
+    </w:p>
+    <w:p>
+      <w:pPr>
+        <w:pStyle w:val="a3"/>
+        <w:spacing w:after="0"/>
+        <w:rPr>
+          <w:b/>
+          <w:sz w:val="24"/>
+          <w:szCs w:val="24"/>
+          <w:lang w:val="bg-BG"/>
+        </w:rPr>
+      </w:pPr>
+    </w:p>
+    <w:p>
+      <w:pPr>
+        <w:spacing w:after="0"/>
+        <w:rPr>
+          <w:b/>
+          <w:sz w:val="24"/>
+          <w:szCs w:val="24"/>
+          <w:lang w:val="bg-BG"/>
+        </w:rPr>
+      </w:pPr>
+      <w:r>
+        <w:rPr>
+          <w:b/>
+          <w:noProof/>
+          <w:sz w:val="24"/>
+          <w:szCs w:val="24"/>
+        </w:rPr>
+        <w:drawing>
+          <wp:inline distT="0" distB="0" distL="0" distR="0">
+            <wp:extent cx="5943600" cy="2926398"/>
+            <wp:effectExtent l="0" t="0" r="0" b="7620"/>
+            <wp:docPr id="11" name="Картина 11" descr="C:\Users\mm\Desktop\login-page.png"/>
+            <wp:cNvGraphicFramePr>
+              <a:graphicFrameLocks xmlns:a="http://schemas.openxmlformats.org/drawingml/2006/main" noChangeAspect="1"/>
+            </wp:cNvGraphicFramePr>
+            <a:graphic xmlns:a="http://schemas.openxmlformats.org/drawingml/2006/main">
+              <a:graphicData uri="http://schemas.openxmlformats.org/drawingml/2006/picture">
+                <pic:pic xmlns:pic="http://schemas.openxmlformats.org/drawingml/2006/picture">
+                  <pic:nvPicPr>
+                    <pic:cNvPr id="0" name="Picture 13" descr="C:\Users\mm\Desktop\login-page.png"/>
+                    <pic:cNvPicPr>
+                      <a:picLocks noChangeAspect="1" noChangeArrowheads="1"/>
+                    </pic:cNvPicPr>
+                  </pic:nvPicPr>
+                  <pic:blipFill>
+                    <a:blip r:embed="rId15">
+                      <a:extLst>
+                        <a:ext uri="{28A0092B-C50C-407E-A947-70E740481C1C}">
+                          <a14:useLocalDpi xmlns:a14="http://schemas.microsoft.com/office/drawing/2010/main" val="0"/>
+                        </a:ext>
+                      </a:extLst>
+                    </a:blip>
+                    <a:srcRect/>
+                    <a:stretch>
+                      <a:fillRect/>
+                    </a:stretch>
+                  </pic:blipFill>
+                  <pic:spPr bwMode="auto">
+                    <a:xfrm>
+                      <a:off x="0" y="0"/>
+                      <a:ext cx="5943600" cy="2926398"/>
+                    </a:xfrm>
+                    <a:prstGeom prst="rect">
+                      <a:avLst/>
+                    </a:prstGeom>
+                    <a:noFill/>
+                    <a:ln>
+                      <a:noFill/>
+                    </a:ln>
+                  </pic:spPr>
+                </pic:pic>
+              </a:graphicData>
+            </a:graphic>
+          </wp:inline>
+        </w:drawing>
+      </w:r>
+    </w:p>
+    <w:p>
+      <w:pPr>
+        <w:pStyle w:val="a3"/>
+        <w:spacing w:after="0"/>
+        <w:rPr>
+          <w:b/>
+          <w:sz w:val="24"/>
+          <w:szCs w:val="24"/>
+          <w:lang w:val="bg-BG"/>
+        </w:rPr>
+      </w:pPr>
+    </w:p>
+    <w:p>
+      <w:pPr>
+        <w:pStyle w:val="a3"/>
+        <w:spacing w:after="0"/>
+        <w:ind w:left="0" w:firstLine="720"/>
+        <w:rPr>
+          <w:sz w:val="24"/>
+          <w:szCs w:val="24"/>
+          <w:lang w:val="bg-BG"/>
+        </w:rPr>
+      </w:pPr>
+      <w:r>
+        <w:rPr>
+          <w:sz w:val="24"/>
+          <w:szCs w:val="24"/>
+          <w:lang w:val="bg-BG"/>
+        </w:rPr>
+        <w:t xml:space="preserve">Страницата е стандартна форма за вход на потребител в системата с неговото потребителско име и паролата. Има и бутон за вход с </w:t>
+      </w:r>
+      <w:proofErr w:type="spellStart"/>
+      <w:r>
+        <w:rPr>
+          <w:sz w:val="24"/>
+          <w:szCs w:val="24"/>
+          <w:lang w:val="bg-BG"/>
+        </w:rPr>
+        <w:t>фейсбук</w:t>
+      </w:r>
+      <w:proofErr w:type="spellEnd"/>
+      <w:r>
+        <w:rPr>
+          <w:sz w:val="24"/>
+          <w:szCs w:val="24"/>
+          <w:lang w:val="bg-BG"/>
+        </w:rPr>
+        <w:t xml:space="preserve"> профил, ако потребителя пожелае. Липсва имплементация на бутона.</w:t>
+      </w:r>
+    </w:p>
+    <w:p>
+      <w:pPr>
+        <w:pStyle w:val="a3"/>
+        <w:spacing w:after="0"/>
+        <w:rPr>
+          <w:b/>
+          <w:sz w:val="24"/>
+          <w:szCs w:val="24"/>
+          <w:lang w:val="bg-BG"/>
+        </w:rPr>
+      </w:pPr>
+    </w:p>
+    <w:p>
+      <w:pPr>
+        <w:pStyle w:val="a3"/>
+        <w:spacing w:after="0"/>
+        <w:rPr>
+          <w:b/>
+          <w:sz w:val="24"/>
+          <w:szCs w:val="24"/>
+          <w:lang w:val="bg-BG"/>
+        </w:rPr>
+      </w:pPr>
+      <w:r>
+        <w:rPr>
+          <w:b/>
+          <w:sz w:val="24"/>
+          <w:szCs w:val="24"/>
+          <w:lang w:val="bg-BG"/>
+        </w:rPr>
+        <w:t>Регистрация на потребител</w:t>
+      </w:r>
+    </w:p>
+    <w:p>
+      <w:pPr>
+        <w:pStyle w:val="a3"/>
+        <w:spacing w:after="0"/>
+        <w:rPr>
+          <w:b/>
+          <w:sz w:val="24"/>
+          <w:szCs w:val="24"/>
+          <w:lang w:val="bg-BG"/>
+        </w:rPr>
+      </w:pPr>
+    </w:p>
+    <w:p>
+      <w:pPr>
+        <w:spacing w:after="0"/>
+        <w:rPr>
+          <w:b/>
+          <w:noProof/>
+          <w:sz w:val="24"/>
+          <w:szCs w:val="24"/>
+        </w:rPr>
+      </w:pPr>
+      <w:r>
+        <w:rPr>
+          <w:b/>
+          <w:noProof/>
+          <w:sz w:val="24"/>
+          <w:szCs w:val="24"/>
+        </w:rPr>
+        <w:drawing>
+          <wp:inline distT="0" distB="0" distL="0" distR="0" wp14:anchorId="30436676" wp14:editId="24BE7AAF">
+            <wp:extent cx="5943600" cy="2926398"/>
+            <wp:effectExtent l="0" t="0" r="0" b="7620"/>
+            <wp:docPr id="12" name="Картина 12" descr="C:\Users\mm\Desktop\register-page.png"/>
+            <wp:cNvGraphicFramePr>
+              <a:graphicFrameLocks xmlns:a="http://schemas.openxmlformats.org/drawingml/2006/main" noChangeAspect="1"/>
+            </wp:cNvGraphicFramePr>
+            <a:graphic xmlns:a="http://schemas.openxmlformats.org/drawingml/2006/main">
+              <a:graphicData uri="http://schemas.openxmlformats.org/drawingml/2006/picture">
+                <pic:pic xmlns:pic="http://schemas.openxmlformats.org/drawingml/2006/picture">
+                  <pic:nvPicPr>
+                    <pic:cNvPr id="0" name="Picture 14" descr="C:\Users\mm\Desktop\register-page.png"/>
+                    <pic:cNvPicPr>
+                      <a:picLocks noChangeAspect="1" noChangeArrowheads="1"/>
+                    </pic:cNvPicPr>
+                  </pic:nvPicPr>
+                  <pic:blipFill>
+                    <a:blip r:embed="rId16">
+                      <a:extLst>
+                        <a:ext uri="{28A0092B-C50C-407E-A947-70E740481C1C}">
+                          <a14:useLocalDpi xmlns:a14="http://schemas.microsoft.com/office/drawing/2010/main" val="0"/>
+                        </a:ext>
+                      </a:extLst>
+                    </a:blip>
+                    <a:srcRect/>
+                    <a:stretch>
+                      <a:fillRect/>
+                    </a:stretch>
+                  </pic:blipFill>
+                  <pic:spPr bwMode="auto">
+                    <a:xfrm>
+                      <a:off x="0" y="0"/>
+                      <a:ext cx="5943600" cy="2926398"/>
+                    </a:xfrm>
+                    <a:prstGeom prst="rect">
+                      <a:avLst/>
+                    </a:prstGeom>
+                    <a:noFill/>
+                    <a:ln>
+                      <a:noFill/>
+                    </a:ln>
+                  </pic:spPr>
+                </pic:pic>
+              </a:graphicData>
+            </a:graphic>
+          </wp:inline>
+        </w:drawing>
+      </w:r>
+    </w:p>
+    <w:p>
+      <w:pPr>
+        <w:pStyle w:val="a3"/>
         <w:spacing w:after="0"/>
         <w:rPr>
           <w:b/>
@@ -1438,7 +2975,49 @@
           <w:lang w:val="bg-BG"/>
         </w:rPr>
       </w:pPr>
-      <w:r>
+    </w:p>
+    <w:p>
+      <w:pPr>
+        <w:pStyle w:val="a3"/>
+        <w:spacing w:after="0"/>
+        <w:ind w:left="0" w:firstLine="720"/>
+        <w:rPr>
+          <w:sz w:val="24"/>
+          <w:szCs w:val="24"/>
+          <w:lang w:val="bg-BG"/>
+        </w:rPr>
+      </w:pPr>
+      <w:r>
+        <w:rPr>
+          <w:sz w:val="24"/>
+          <w:szCs w:val="24"/>
+          <w:lang w:val="bg-BG"/>
+        </w:rPr>
+        <w:t xml:space="preserve">Страницата за регистрация на потребител също е стандартна за регистриране на потребител в уеб приложение, като тук също има бутон за регистрация с </w:t>
+      </w:r>
+      <w:proofErr w:type="spellStart"/>
+      <w:r>
+        <w:rPr>
+          <w:sz w:val="24"/>
+          <w:szCs w:val="24"/>
+          <w:lang w:val="bg-BG"/>
+        </w:rPr>
+        <w:t>фейсбук</w:t>
+      </w:r>
+      <w:proofErr w:type="spellEnd"/>
+      <w:r>
+        <w:rPr>
+          <w:sz w:val="24"/>
+          <w:szCs w:val="24"/>
+          <w:lang w:val="bg-BG"/>
+        </w:rPr>
+        <w:t xml:space="preserve"> профила на потребителя.</w:t>
+      </w:r>
+    </w:p>
+    <w:p>
+      <w:pPr>
+        <w:pStyle w:val="a3"/>
+        <w:spacing w:after="0"/>
         <w:rPr>
           <w:b/>
           <w:color w:val="FF0000"/>
@@ -1446,36 +3025,129 @@
           <w:szCs w:val="24"/>
           <w:lang w:val="bg-BG"/>
         </w:rPr>
-        <w:t>Влизане</w:t>
-      </w:r>
-    </w:p>
-    <w:p>
-      <w:pPr>
-        <w:pStyle w:val="ListParagraph"/>
-        <w:spacing w:after="0"/>
-        <w:rPr>
-          <w:b/>
-          <w:sz w:val="24"/>
-          <w:szCs w:val="24"/>
-          <w:lang w:val="bg-BG"/>
-        </w:rPr>
-      </w:pPr>
-    </w:p>
-    <w:p>
-      <w:pPr>
-        <w:pStyle w:val="ListParagraph"/>
-        <w:spacing w:after="0"/>
-        <w:rPr>
-          <w:b/>
-          <w:sz w:val="24"/>
-          <w:szCs w:val="24"/>
-          <w:lang w:val="bg-BG"/>
-        </w:rPr>
-      </w:pPr>
-    </w:p>
-    <w:p>
-      <w:pPr>
-        <w:pStyle w:val="ListParagraph"/>
+      </w:pPr>
+    </w:p>
+    <w:p>
+      <w:pPr>
+        <w:pStyle w:val="a3"/>
+        <w:spacing w:after="0"/>
+        <w:rPr>
+          <w:b/>
+          <w:sz w:val="24"/>
+          <w:szCs w:val="24"/>
+          <w:lang w:val="bg-BG"/>
+        </w:rPr>
+      </w:pPr>
+      <w:r>
+        <w:rPr>
+          <w:b/>
+          <w:sz w:val="24"/>
+          <w:szCs w:val="24"/>
+          <w:lang w:val="bg-BG"/>
+        </w:rPr>
+        <w:t>Карта на съби</w:t>
+      </w:r>
+      <w:r>
+        <w:rPr>
+          <w:b/>
+          <w:sz w:val="24"/>
+          <w:szCs w:val="24"/>
+          <w:lang w:val="bg-BG"/>
+        </w:rPr>
+        <w:t>ти</w:t>
+      </w:r>
+      <w:r>
+        <w:rPr>
+          <w:b/>
+          <w:sz w:val="24"/>
+          <w:szCs w:val="24"/>
+          <w:lang w:val="bg-BG"/>
+        </w:rPr>
+        <w:t>ята</w:t>
+      </w:r>
+    </w:p>
+    <w:p>
+      <w:pPr>
+        <w:pStyle w:val="a3"/>
+        <w:spacing w:after="0"/>
+        <w:rPr>
+          <w:b/>
+          <w:sz w:val="24"/>
+          <w:szCs w:val="24"/>
+          <w:lang w:val="bg-BG"/>
+        </w:rPr>
+      </w:pPr>
+    </w:p>
+    <w:p>
+      <w:pPr>
+        <w:spacing w:after="0"/>
+        <w:rPr>
+          <w:b/>
+          <w:noProof/>
+          <w:sz w:val="24"/>
+          <w:szCs w:val="24"/>
+        </w:rPr>
+      </w:pPr>
+      <w:r>
+        <w:rPr>
+          <w:b/>
+          <w:noProof/>
+          <w:sz w:val="24"/>
+          <w:szCs w:val="24"/>
+        </w:rPr>
+        <w:drawing>
+          <wp:inline distT="0" distB="0" distL="0" distR="0" wp14:anchorId="2A83A9C3" wp14:editId="18147881">
+            <wp:extent cx="5943600" cy="2462341"/>
+            <wp:effectExtent l="0" t="0" r="0" b="0"/>
+            <wp:docPr id="13" name="Картина 13" descr="C:\Users\mm\Desktop\events-on-map.png"/>
+            <wp:cNvGraphicFramePr>
+              <a:graphicFrameLocks xmlns:a="http://schemas.openxmlformats.org/drawingml/2006/main" noChangeAspect="1"/>
+            </wp:cNvGraphicFramePr>
+            <a:graphic xmlns:a="http://schemas.openxmlformats.org/drawingml/2006/main">
+              <a:graphicData uri="http://schemas.openxmlformats.org/drawingml/2006/picture">
+                <pic:pic xmlns:pic="http://schemas.openxmlformats.org/drawingml/2006/picture">
+                  <pic:nvPicPr>
+                    <pic:cNvPr id="0" name="Picture 15" descr="C:\Users\mm\Desktop\events-on-map.png"/>
+                    <pic:cNvPicPr>
+                      <a:picLocks noChangeAspect="1" noChangeArrowheads="1"/>
+                    </pic:cNvPicPr>
+                  </pic:nvPicPr>
+                  <pic:blipFill>
+                    <a:blip r:embed="rId17">
+                      <a:extLst>
+                        <a:ext uri="{28A0092B-C50C-407E-A947-70E740481C1C}">
+                          <a14:useLocalDpi xmlns:a14="http://schemas.microsoft.com/office/drawing/2010/main" val="0"/>
+                        </a:ext>
+                      </a:extLst>
+                    </a:blip>
+                    <a:srcRect/>
+                    <a:stretch>
+                      <a:fillRect/>
+                    </a:stretch>
+                  </pic:blipFill>
+                  <pic:spPr bwMode="auto">
+                    <a:xfrm>
+                      <a:off x="0" y="0"/>
+                      <a:ext cx="5943600" cy="2462341"/>
+                    </a:xfrm>
+                    <a:prstGeom prst="rect">
+                      <a:avLst/>
+                    </a:prstGeom>
+                    <a:noFill/>
+                    <a:ln>
+                      <a:noFill/>
+                    </a:ln>
+                  </pic:spPr>
+                </pic:pic>
+              </a:graphicData>
+            </a:graphic>
+          </wp:inline>
+        </w:drawing>
+      </w:r>
+    </w:p>
+    <w:p>
+      <w:pPr>
+        <w:pStyle w:val="a3"/>
         <w:spacing w:after="0"/>
         <w:rPr>
           <w:b/>
@@ -1485,79 +3157,54 @@
           <w:lang w:val="bg-BG"/>
         </w:rPr>
       </w:pPr>
-      <w:r>
-        <w:rPr>
-          <w:b/>
-          <w:color w:val="FF0000"/>
-          <w:sz w:val="24"/>
-          <w:szCs w:val="24"/>
-          <w:lang w:val="bg-BG"/>
-        </w:rPr>
-        <w:t>Регистрация на потребител</w:t>
-      </w:r>
-    </w:p>
-    <w:p>
-      <w:pPr>
-        <w:pStyle w:val="ListParagraph"/>
-        <w:spacing w:after="0"/>
-        <w:rPr>
-          <w:b/>
-          <w:sz w:val="24"/>
-          <w:szCs w:val="24"/>
-          <w:lang w:val="bg-BG"/>
-        </w:rPr>
-      </w:pPr>
-    </w:p>
-    <w:p>
-      <w:pPr>
-        <w:pStyle w:val="ListParagraph"/>
-        <w:spacing w:after="0"/>
-        <w:rPr>
-          <w:b/>
-          <w:sz w:val="24"/>
-          <w:szCs w:val="24"/>
-          <w:lang w:val="bg-BG"/>
-        </w:rPr>
-      </w:pPr>
-    </w:p>
-    <w:p>
-      <w:pPr>
-        <w:pStyle w:val="ListParagraph"/>
-        <w:spacing w:after="0"/>
-        <w:rPr>
-          <w:b/>
-          <w:color w:val="FF0000"/>
-          <w:sz w:val="24"/>
-          <w:szCs w:val="24"/>
-          <w:lang w:val="bg-BG"/>
-        </w:rPr>
-      </w:pPr>
-      <w:r>
-        <w:rPr>
-          <w:b/>
-          <w:color w:val="FF0000"/>
-          <w:sz w:val="24"/>
-          <w:szCs w:val="24"/>
-          <w:lang w:val="bg-BG"/>
-        </w:rPr>
-        <w:t>Страница на потребителя</w:t>
-      </w:r>
-    </w:p>
-    <w:p>
-      <w:pPr>
-        <w:pStyle w:val="ListParagraph"/>
-        <w:spacing w:after="0"/>
-        <w:rPr>
-          <w:b/>
-          <w:sz w:val="24"/>
-          <w:szCs w:val="24"/>
-          <w:lang w:val="bg-BG"/>
-        </w:rPr>
-      </w:pPr>
-    </w:p>
-    <w:p>
-      <w:pPr>
-        <w:pStyle w:val="ListParagraph"/>
+    </w:p>
+    <w:p>
+      <w:pPr>
+        <w:pStyle w:val="a3"/>
+        <w:spacing w:after="0"/>
+        <w:ind w:left="0" w:firstLine="720"/>
+        <w:rPr>
+          <w:sz w:val="24"/>
+          <w:szCs w:val="24"/>
+          <w:lang w:val="bg-BG"/>
+        </w:rPr>
+      </w:pPr>
+      <w:r>
+        <w:rPr>
+          <w:sz w:val="24"/>
+          <w:szCs w:val="24"/>
+          <w:lang w:val="bg-BG"/>
+        </w:rPr>
+        <w:t xml:space="preserve">Тази страница ще представлява карта на всички предстоящи събития. Върху </w:t>
+      </w:r>
+      <w:proofErr w:type="spellStart"/>
+      <w:r>
+        <w:rPr>
+          <w:sz w:val="24"/>
+          <w:szCs w:val="24"/>
+        </w:rPr>
+        <w:t>google</w:t>
+      </w:r>
+      <w:proofErr w:type="spellEnd"/>
+      <w:r>
+        <w:rPr>
+          <w:sz w:val="24"/>
+          <w:szCs w:val="24"/>
+        </w:rPr>
+        <w:t xml:space="preserve"> map </w:t>
+      </w:r>
+      <w:r>
+        <w:rPr>
+          <w:sz w:val="24"/>
+          <w:szCs w:val="24"/>
+          <w:lang w:val="bg-BG"/>
+        </w:rPr>
+        <w:t>карта ще се отбелязват всички предстоящи събития посредством маркери. Страницата ще служи за улеснение на потребителите.</w:t>
+      </w:r>
+    </w:p>
+    <w:p>
+      <w:pPr>
+        <w:pStyle w:val="a3"/>
         <w:spacing w:after="0"/>
         <w:rPr>
           <w:b/>
@@ -1588,17 +3235,15 @@
     </w:p>
     <w:p>
       <w:pPr>
-        <w:pStyle w:val="ListParagraph"/>
-        <w:spacing w:after="0"/>
-        <w:rPr>
-          <w:b/>
-          <w:sz w:val="24"/>
-          <w:szCs w:val="24"/>
-          <w:lang w:val="bg-BG"/>
-        </w:rPr>
-      </w:pPr>
-      <w:bookmarkStart w:id="0" w:name="_GoBack"/>
-      <w:bookmarkEnd w:id="0"/>
+        <w:pStyle w:val="a3"/>
+        <w:spacing w:after="0"/>
+        <w:rPr>
+          <w:b/>
+          <w:sz w:val="24"/>
+          <w:szCs w:val="24"/>
+          <w:lang w:val="bg-BG"/>
+        </w:rPr>
+      </w:pPr>
       <w:r>
         <w:rPr>
           <w:b/>
@@ -1626,15 +3271,15 @@
           <w:lang w:val="bg-BG"/>
         </w:rPr>
         <w:pict>
-          <v:shape id="_x0000_i1035" type="#_x0000_t75" style="width:467.7pt;height:293.65pt">
-            <v:imagedata r:id="rId10" o:title="EditAccount"/>
+          <v:shape id="_x0000_i1028" type="#_x0000_t75" style="width:467.7pt;height:293.65pt">
+            <v:imagedata r:id="rId18" o:title="EditAccount"/>
           </v:shape>
         </w:pict>
       </w:r>
     </w:p>
     <w:p>
       <w:pPr>
-        <w:pStyle w:val="ListParagraph"/>
+        <w:pStyle w:val="a3"/>
         <w:spacing w:after="0"/>
         <w:rPr>
           <w:sz w:val="24"/>
@@ -1669,18 +3314,18 @@
     </w:p>
     <w:p>
       <w:pPr>
-        <w:pStyle w:val="ListParagraph"/>
-        <w:spacing w:after="0"/>
-        <w:rPr>
-          <w:sz w:val="24"/>
-          <w:szCs w:val="24"/>
-          <w:lang w:val="bg-BG"/>
-        </w:rPr>
-      </w:pPr>
-    </w:p>
-    <w:p>
-      <w:pPr>
-        <w:pStyle w:val="ListParagraph"/>
+        <w:pStyle w:val="a3"/>
+        <w:spacing w:after="0"/>
+        <w:rPr>
+          <w:sz w:val="24"/>
+          <w:szCs w:val="24"/>
+          <w:lang w:val="bg-BG"/>
+        </w:rPr>
+      </w:pPr>
+    </w:p>
+    <w:p>
+      <w:pPr>
+        <w:pStyle w:val="a3"/>
         <w:spacing w:after="0"/>
         <w:rPr>
           <w:sz w:val="24"/>
@@ -1700,8 +3345,8 @@
 </file>
 
 <file path=word/numbering.xml><?xml version="1.0" encoding="utf-8"?>
-<w:numbering xmlns:wpc="http://schemas.microsoft.com/office/word/2010/wordprocessingCanvas" xmlns:cx="http://schemas.microsoft.com/office/drawing/2014/chartex" xmlns:cx1="http://schemas.microsoft.com/office/drawing/2015/9/8/chartex" xmlns:mc="http://schemas.openxmlformats.org/markup-compatibility/2006" xmlns:o="urn:schemas-microsoft-com:office:office" xmlns:r="http://schemas.openxmlformats.org/officeDocument/2006/relationships" xmlns:m="http://schemas.openxmlformats.org/officeDocument/2006/math" xmlns:v="urn:schemas-microsoft-com:vml" xmlns:wp14="http://schemas.microsoft.com/office/word/2010/wordprocessingDrawing" xmlns:wp="http://schemas.openxmlformats.org/drawingml/2006/wordprocessingDrawing" xmlns:w10="urn:schemas-microsoft-com:office:word" xmlns:w="http://schemas.openxmlformats.org/wordprocessingml/2006/main" xmlns:w14="http://schemas.microsoft.com/office/word/2010/wordml" xmlns:w15="http://schemas.microsoft.com/office/word/2012/wordml" xmlns:w16se="http://schemas.microsoft.com/office/word/2015/wordml/symex" xmlns:wpg="http://schemas.microsoft.com/office/word/2010/wordprocessingGroup" xmlns:wpi="http://schemas.microsoft.com/office/word/2010/wordprocessingInk" xmlns:wne="http://schemas.microsoft.com/office/word/2006/wordml" xmlns:wps="http://schemas.microsoft.com/office/word/2010/wordprocessingShape" mc:Ignorable="w14 w15 w16se wp14">
-  <w:abstractNum w:abstractNumId="0" w15:restartNumberingAfterBreak="0">
+<w:numbering xmlns:wpc="http://schemas.microsoft.com/office/word/2010/wordprocessingCanvas" xmlns:mc="http://schemas.openxmlformats.org/markup-compatibility/2006" xmlns:o="urn:schemas-microsoft-com:office:office" xmlns:r="http://schemas.openxmlformats.org/officeDocument/2006/relationships" xmlns:m="http://schemas.openxmlformats.org/officeDocument/2006/math" xmlns:v="urn:schemas-microsoft-com:vml" xmlns:wp14="http://schemas.microsoft.com/office/word/2010/wordprocessingDrawing" xmlns:wp="http://schemas.openxmlformats.org/drawingml/2006/wordprocessingDrawing" xmlns:w10="urn:schemas-microsoft-com:office:word" xmlns:w="http://schemas.openxmlformats.org/wordprocessingml/2006/main" xmlns:w14="http://schemas.microsoft.com/office/word/2010/wordml" xmlns:wpg="http://schemas.microsoft.com/office/word/2010/wordprocessingGroup" xmlns:wpi="http://schemas.microsoft.com/office/word/2010/wordprocessingInk" xmlns:wne="http://schemas.microsoft.com/office/word/2006/wordml" xmlns:wps="http://schemas.microsoft.com/office/word/2010/wordprocessingShape" mc:Ignorable="w14 wp14">
+  <w:abstractNum w:abstractNumId="0">
     <w:nsid w:val="4D4526E6"/>
     <w:multiLevelType w:val="hybridMultilevel"/>
     <w:tmpl w:val="5D086D1A"/>
@@ -1814,7 +3459,7 @@
       </w:rPr>
     </w:lvl>
   </w:abstractNum>
-  <w:abstractNum w:abstractNumId="1" w15:restartNumberingAfterBreak="0">
+  <w:abstractNum w:abstractNumId="1">
     <w:nsid w:val="55B5513C"/>
     <w:multiLevelType w:val="hybridMultilevel"/>
     <w:tmpl w:val="421A7384"/>
@@ -1937,7 +3582,7 @@
 </file>
 
 <file path=word/styles.xml><?xml version="1.0" encoding="utf-8"?>
-<w:styles xmlns:mc="http://schemas.openxmlformats.org/markup-compatibility/2006" xmlns:r="http://schemas.openxmlformats.org/officeDocument/2006/relationships" xmlns:w="http://schemas.openxmlformats.org/wordprocessingml/2006/main" xmlns:w14="http://schemas.microsoft.com/office/word/2010/wordml" xmlns:w15="http://schemas.microsoft.com/office/word/2012/wordml" xmlns:w16se="http://schemas.microsoft.com/office/word/2015/wordml/symex" mc:Ignorable="w14 w15 w16se">
+<w:styles xmlns:mc="http://schemas.openxmlformats.org/markup-compatibility/2006" xmlns:r="http://schemas.openxmlformats.org/officeDocument/2006/relationships" xmlns:w="http://schemas.openxmlformats.org/wordprocessingml/2006/main" xmlns:w14="http://schemas.microsoft.com/office/word/2010/wordml" mc:Ignorable="w14">
   <w:docDefaults>
     <w:rPrDefault>
       <w:rPr>
@@ -1953,390 +3598,156 @@
       </w:pPr>
     </w:pPrDefault>
   </w:docDefaults>
-  <w:latentStyles w:defLockedState="0" w:defUIPriority="99" w:defSemiHidden="0" w:defUnhideWhenUsed="0" w:defQFormat="0" w:count="371">
-    <w:lsdException w:name="Normal" w:uiPriority="0" w:qFormat="1"/>
-    <w:lsdException w:name="heading 1" w:uiPriority="9" w:qFormat="1"/>
-    <w:lsdException w:name="heading 2" w:semiHidden="1" w:uiPriority="9" w:unhideWhenUsed="1" w:qFormat="1"/>
-    <w:lsdException w:name="heading 3" w:semiHidden="1" w:uiPriority="9" w:unhideWhenUsed="1" w:qFormat="1"/>
-    <w:lsdException w:name="heading 4" w:semiHidden="1" w:uiPriority="9" w:unhideWhenUsed="1" w:qFormat="1"/>
-    <w:lsdException w:name="heading 5" w:semiHidden="1" w:uiPriority="9" w:unhideWhenUsed="1" w:qFormat="1"/>
-    <w:lsdException w:name="heading 6" w:semiHidden="1" w:uiPriority="9" w:unhideWhenUsed="1" w:qFormat="1"/>
-    <w:lsdException w:name="heading 7" w:semiHidden="1" w:uiPriority="9" w:unhideWhenUsed="1" w:qFormat="1"/>
-    <w:lsdException w:name="heading 8" w:semiHidden="1" w:uiPriority="9" w:unhideWhenUsed="1" w:qFormat="1"/>
-    <w:lsdException w:name="heading 9" w:semiHidden="1" w:uiPriority="9" w:unhideWhenUsed="1" w:qFormat="1"/>
-    <w:lsdException w:name="index 1" w:semiHidden="1" w:unhideWhenUsed="1"/>
-    <w:lsdException w:name="index 2" w:semiHidden="1" w:unhideWhenUsed="1"/>
-    <w:lsdException w:name="index 3" w:semiHidden="1" w:unhideWhenUsed="1"/>
-    <w:lsdException w:name="index 4" w:semiHidden="1" w:unhideWhenUsed="1"/>
-    <w:lsdException w:name="index 5" w:semiHidden="1" w:unhideWhenUsed="1"/>
-    <w:lsdException w:name="index 6" w:semiHidden="1" w:unhideWhenUsed="1"/>
-    <w:lsdException w:name="index 7" w:semiHidden="1" w:unhideWhenUsed="1"/>
-    <w:lsdException w:name="index 8" w:semiHidden="1" w:unhideWhenUsed="1"/>
-    <w:lsdException w:name="index 9" w:semiHidden="1" w:unhideWhenUsed="1"/>
-    <w:lsdException w:name="toc 1" w:semiHidden="1" w:uiPriority="39" w:unhideWhenUsed="1"/>
-    <w:lsdException w:name="toc 2" w:semiHidden="1" w:uiPriority="39" w:unhideWhenUsed="1"/>
-    <w:lsdException w:name="toc 3" w:semiHidden="1" w:uiPriority="39" w:unhideWhenUsed="1"/>
-    <w:lsdException w:name="toc 4" w:semiHidden="1" w:uiPriority="39" w:unhideWhenUsed="1"/>
-    <w:lsdException w:name="toc 5" w:semiHidden="1" w:uiPriority="39" w:unhideWhenUsed="1"/>
-    <w:lsdException w:name="toc 6" w:semiHidden="1" w:uiPriority="39" w:unhideWhenUsed="1"/>
-    <w:lsdException w:name="toc 7" w:semiHidden="1" w:uiPriority="39" w:unhideWhenUsed="1"/>
-    <w:lsdException w:name="toc 8" w:semiHidden="1" w:uiPriority="39" w:unhideWhenUsed="1"/>
-    <w:lsdException w:name="toc 9" w:semiHidden="1" w:uiPriority="39" w:unhideWhenUsed="1"/>
-    <w:lsdException w:name="Normal Indent" w:semiHidden="1" w:unhideWhenUsed="1"/>
-    <w:lsdException w:name="footnote text" w:semiHidden="1" w:unhideWhenUsed="1"/>
-    <w:lsdException w:name="annotation text" w:semiHidden="1" w:unhideWhenUsed="1"/>
-    <w:lsdException w:name="header" w:semiHidden="1" w:unhideWhenUsed="1"/>
-    <w:lsdException w:name="footer" w:semiHidden="1" w:unhideWhenUsed="1"/>
-    <w:lsdException w:name="index heading" w:semiHidden="1" w:unhideWhenUsed="1"/>
-    <w:lsdException w:name="caption" w:semiHidden="1" w:uiPriority="35" w:unhideWhenUsed="1" w:qFormat="1"/>
-    <w:lsdException w:name="table of figures" w:semiHidden="1" w:unhideWhenUsed="1"/>
-    <w:lsdException w:name="envelope address" w:semiHidden="1" w:unhideWhenUsed="1"/>
-    <w:lsdException w:name="envelope return" w:semiHidden="1" w:unhideWhenUsed="1"/>
-    <w:lsdException w:name="footnote reference" w:semiHidden="1" w:unhideWhenUsed="1"/>
-    <w:lsdException w:name="annotation reference" w:semiHidden="1" w:unhideWhenUsed="1"/>
-    <w:lsdException w:name="line number" w:semiHidden="1" w:unhideWhenUsed="1"/>
-    <w:lsdException w:name="page number" w:semiHidden="1" w:unhideWhenUsed="1"/>
-    <w:lsdException w:name="endnote reference" w:semiHidden="1" w:unhideWhenUsed="1"/>
-    <w:lsdException w:name="endnote text" w:semiHidden="1" w:unhideWhenUsed="1"/>
-    <w:lsdException w:name="table of authorities" w:semiHidden="1" w:unhideWhenUsed="1"/>
-    <w:lsdException w:name="macro" w:semiHidden="1" w:unhideWhenUsed="1"/>
-    <w:lsdException w:name="toa heading" w:semiHidden="1" w:unhideWhenUsed="1"/>
-    <w:lsdException w:name="List" w:semiHidden="1" w:unhideWhenUsed="1"/>
-    <w:lsdException w:name="List Bullet" w:semiHidden="1" w:unhideWhenUsed="1"/>
-    <w:lsdException w:name="List Number" w:semiHidden="1" w:unhideWhenUsed="1"/>
-    <w:lsdException w:name="List 2" w:semiHidden="1" w:unhideWhenUsed="1"/>
-    <w:lsdException w:name="List 3" w:semiHidden="1" w:unhideWhenUsed="1"/>
-    <w:lsdException w:name="List 4" w:semiHidden="1" w:unhideWhenUsed="1"/>
-    <w:lsdException w:name="List 5" w:semiHidden="1" w:unhideWhenUsed="1"/>
-    <w:lsdException w:name="List Bullet 2" w:semiHidden="1" w:unhideWhenUsed="1"/>
-    <w:lsdException w:name="List Bullet 3" w:semiHidden="1" w:unhideWhenUsed="1"/>
-    <w:lsdException w:name="List Bullet 4" w:semiHidden="1" w:unhideWhenUsed="1"/>
-    <w:lsdException w:name="List Bullet 5" w:semiHidden="1" w:unhideWhenUsed="1"/>
-    <w:lsdException w:name="List Number 2" w:semiHidden="1" w:unhideWhenUsed="1"/>
-    <w:lsdException w:name="List Number 3" w:semiHidden="1" w:unhideWhenUsed="1"/>
-    <w:lsdException w:name="List Number 4" w:semiHidden="1" w:unhideWhenUsed="1"/>
-    <w:lsdException w:name="List Number 5" w:semiHidden="1" w:unhideWhenUsed="1"/>
-    <w:lsdException w:name="Title" w:uiPriority="10" w:qFormat="1"/>
-    <w:lsdException w:name="Closing" w:semiHidden="1" w:unhideWhenUsed="1"/>
-    <w:lsdException w:name="Signature" w:semiHidden="1" w:unhideWhenUsed="1"/>
-    <w:lsdException w:name="Default Paragraph Font" w:semiHidden="1" w:uiPriority="1" w:unhideWhenUsed="1"/>
-    <w:lsdException w:name="Body Text" w:semiHidden="1" w:unhideWhenUsed="1"/>
-    <w:lsdException w:name="Body Text Indent" w:semiHidden="1" w:unhideWhenUsed="1"/>
-    <w:lsdException w:name="List Continue" w:semiHidden="1" w:unhideWhenUsed="1"/>
-    <w:lsdException w:name="List Continue 2" w:semiHidden="1" w:unhideWhenUsed="1"/>
-    <w:lsdException w:name="List Continue 3" w:semiHidden="1" w:unhideWhenUsed="1"/>
-    <w:lsdException w:name="List Continue 4" w:semiHidden="1" w:unhideWhenUsed="1"/>
-    <w:lsdException w:name="List Continue 5" w:semiHidden="1" w:unhideWhenUsed="1"/>
-    <w:lsdException w:name="Message Header" w:semiHidden="1" w:unhideWhenUsed="1"/>
-    <w:lsdException w:name="Subtitle" w:uiPriority="11" w:qFormat="1"/>
-    <w:lsdException w:name="Salutation" w:semiHidden="1" w:unhideWhenUsed="1"/>
-    <w:lsdException w:name="Date" w:semiHidden="1" w:unhideWhenUsed="1"/>
-    <w:lsdException w:name="Body Text First Indent" w:semiHidden="1" w:unhideWhenUsed="1"/>
-    <w:lsdException w:name="Body Text First Indent 2" w:semiHidden="1" w:unhideWhenUsed="1"/>
-    <w:lsdException w:name="Note Heading" w:semiHidden="1" w:unhideWhenUsed="1"/>
-    <w:lsdException w:name="Body Text 2" w:semiHidden="1" w:unhideWhenUsed="1"/>
-    <w:lsdException w:name="Body Text 3" w:semiHidden="1" w:unhideWhenUsed="1"/>
-    <w:lsdException w:name="Body Text Indent 2" w:semiHidden="1" w:unhideWhenUsed="1"/>
-    <w:lsdException w:name="Body Text Indent 3" w:semiHidden="1" w:unhideWhenUsed="1"/>
-    <w:lsdException w:name="Block Text" w:semiHidden="1" w:unhideWhenUsed="1"/>
-    <w:lsdException w:name="Hyperlink" w:semiHidden="1" w:unhideWhenUsed="1"/>
-    <w:lsdException w:name="FollowedHyperlink" w:semiHidden="1" w:unhideWhenUsed="1"/>
-    <w:lsdException w:name="Strong" w:uiPriority="22" w:qFormat="1"/>
-    <w:lsdException w:name="Emphasis" w:uiPriority="20" w:qFormat="1"/>
-    <w:lsdException w:name="Document Map" w:semiHidden="1" w:unhideWhenUsed="1"/>
-    <w:lsdException w:name="Plain Text" w:semiHidden="1" w:unhideWhenUsed="1"/>
-    <w:lsdException w:name="E-mail Signature" w:semiHidden="1" w:unhideWhenUsed="1"/>
-    <w:lsdException w:name="HTML Top of Form" w:semiHidden="1" w:unhideWhenUsed="1"/>
-    <w:lsdException w:name="HTML Bottom of Form" w:semiHidden="1" w:unhideWhenUsed="1"/>
-    <w:lsdException w:name="Normal (Web)" w:semiHidden="1" w:unhideWhenUsed="1"/>
-    <w:lsdException w:name="HTML Acronym" w:semiHidden="1" w:unhideWhenUsed="1"/>
-    <w:lsdException w:name="HTML Address" w:semiHidden="1" w:unhideWhenUsed="1"/>
-    <w:lsdException w:name="HTML Cite" w:semiHidden="1" w:unhideWhenUsed="1"/>
-    <w:lsdException w:name="HTML Code" w:semiHidden="1" w:unhideWhenUsed="1"/>
-    <w:lsdException w:name="HTML Definition" w:semiHidden="1" w:unhideWhenUsed="1"/>
-    <w:lsdException w:name="HTML Keyboard" w:semiHidden="1" w:unhideWhenUsed="1"/>
-    <w:lsdException w:name="HTML Preformatted" w:semiHidden="1" w:unhideWhenUsed="1"/>
-    <w:lsdException w:name="HTML Sample" w:semiHidden="1" w:unhideWhenUsed="1"/>
-    <w:lsdException w:name="HTML Typewriter" w:semiHidden="1" w:unhideWhenUsed="1"/>
-    <w:lsdException w:name="HTML Variable" w:semiHidden="1" w:unhideWhenUsed="1"/>
-    <w:lsdException w:name="Normal Table" w:semiHidden="1" w:unhideWhenUsed="1"/>
-    <w:lsdException w:name="annotation subject" w:semiHidden="1" w:unhideWhenUsed="1"/>
-    <w:lsdException w:name="No List" w:semiHidden="1" w:unhideWhenUsed="1"/>
-    <w:lsdException w:name="Outline List 1" w:semiHidden="1" w:unhideWhenUsed="1"/>
-    <w:lsdException w:name="Outline List 2" w:semiHidden="1" w:unhideWhenUsed="1"/>
-    <w:lsdException w:name="Outline List 3" w:semiHidden="1" w:unhideWhenUsed="1"/>
-    <w:lsdException w:name="Table Simple 1" w:semiHidden="1" w:unhideWhenUsed="1"/>
-    <w:lsdException w:name="Table Simple 2" w:semiHidden="1" w:unhideWhenUsed="1"/>
-    <w:lsdException w:name="Table Simple 3" w:semiHidden="1" w:unhideWhenUsed="1"/>
-    <w:lsdException w:name="Table Classic 1" w:semiHidden="1" w:unhideWhenUsed="1"/>
-    <w:lsdException w:name="Table Classic 2" w:semiHidden="1" w:unhideWhenUsed="1"/>
-    <w:lsdException w:name="Table Classic 3" w:semiHidden="1" w:unhideWhenUsed="1"/>
-    <w:lsdException w:name="Table Classic 4" w:semiHidden="1" w:unhideWhenUsed="1"/>
-    <w:lsdException w:name="Table Colorful 1" w:semiHidden="1" w:unhideWhenUsed="1"/>
-    <w:lsdException w:name="Table Colorful 2" w:semiHidden="1" w:unhideWhenUsed="1"/>
-    <w:lsdException w:name="Table Colorful 3" w:semiHidden="1" w:unhideWhenUsed="1"/>
-    <w:lsdException w:name="Table Columns 1" w:semiHidden="1" w:unhideWhenUsed="1"/>
-    <w:lsdException w:name="Table Columns 2" w:semiHidden="1" w:unhideWhenUsed="1"/>
-    <w:lsdException w:name="Table Columns 3" w:semiHidden="1" w:unhideWhenUsed="1"/>
-    <w:lsdException w:name="Table Columns 4" w:semiHidden="1" w:unhideWhenUsed="1"/>
-    <w:lsdException w:name="Table Columns 5" w:semiHidden="1" w:unhideWhenUsed="1"/>
-    <w:lsdException w:name="Table Grid 1" w:semiHidden="1" w:unhideWhenUsed="1"/>
-    <w:lsdException w:name="Table Grid 2" w:semiHidden="1" w:unhideWhenUsed="1"/>
-    <w:lsdException w:name="Table Grid 3" w:semiHidden="1" w:unhideWhenUsed="1"/>
-    <w:lsdException w:name="Table Grid 4" w:semiHidden="1" w:unhideWhenUsed="1"/>
-    <w:lsdException w:name="Table Grid 5" w:semiHidden="1" w:unhideWhenUsed="1"/>
-    <w:lsdException w:name="Table Grid 6" w:semiHidden="1" w:unhideWhenUsed="1"/>
-    <w:lsdException w:name="Table Grid 7" w:semiHidden="1" w:unhideWhenUsed="1"/>
-    <w:lsdException w:name="Table Grid 8" w:semiHidden="1" w:unhideWhenUsed="1"/>
-    <w:lsdException w:name="Table List 1" w:semiHidden="1" w:unhideWhenUsed="1"/>
-    <w:lsdException w:name="Table List 2" w:semiHidden="1" w:unhideWhenUsed="1"/>
-    <w:lsdException w:name="Table List 3" w:semiHidden="1" w:unhideWhenUsed="1"/>
-    <w:lsdException w:name="Table List 4" w:semiHidden="1" w:unhideWhenUsed="1"/>
-    <w:lsdException w:name="Table List 5" w:semiHidden="1" w:unhideWhenUsed="1"/>
-    <w:lsdException w:name="Table List 6" w:semiHidden="1" w:unhideWhenUsed="1"/>
-    <w:lsdException w:name="Table List 7" w:semiHidden="1" w:unhideWhenUsed="1"/>
-    <w:lsdException w:name="Table List 8" w:semiHidden="1" w:unhideWhenUsed="1"/>
-    <w:lsdException w:name="Table 3D effects 1" w:semiHidden="1" w:unhideWhenUsed="1"/>
-    <w:lsdException w:name="Table 3D effects 2" w:semiHidden="1" w:unhideWhenUsed="1"/>
-    <w:lsdException w:name="Table 3D effects 3" w:semiHidden="1" w:unhideWhenUsed="1"/>
-    <w:lsdException w:name="Table Contemporary" w:semiHidden="1" w:unhideWhenUsed="1"/>
-    <w:lsdException w:name="Table Elegant" w:semiHidden="1" w:unhideWhenUsed="1"/>
-    <w:lsdException w:name="Table Professional" w:semiHidden="1" w:unhideWhenUsed="1"/>
-    <w:lsdException w:name="Table Subtle 1" w:semiHidden="1" w:unhideWhenUsed="1"/>
-    <w:lsdException w:name="Table Subtle 2" w:semiHidden="1" w:unhideWhenUsed="1"/>
-    <w:lsdException w:name="Table Web 1" w:semiHidden="1" w:unhideWhenUsed="1"/>
-    <w:lsdException w:name="Table Web 2" w:semiHidden="1" w:unhideWhenUsed="1"/>
-    <w:lsdException w:name="Table Web 3" w:semiHidden="1" w:unhideWhenUsed="1"/>
-    <w:lsdException w:name="Balloon Text" w:semiHidden="1" w:unhideWhenUsed="1"/>
-    <w:lsdException w:name="Table Grid" w:uiPriority="39"/>
-    <w:lsdException w:name="Table Theme" w:semiHidden="1" w:unhideWhenUsed="1"/>
-    <w:lsdException w:name="Placeholder Text" w:semiHidden="1"/>
-    <w:lsdException w:name="No Spacing" w:uiPriority="1" w:qFormat="1"/>
-    <w:lsdException w:name="Light Shading" w:uiPriority="60"/>
-    <w:lsdException w:name="Light List" w:uiPriority="61"/>
-    <w:lsdException w:name="Light Grid" w:uiPriority="62"/>
-    <w:lsdException w:name="Medium Shading 1" w:uiPriority="63"/>
-    <w:lsdException w:name="Medium Shading 2" w:uiPriority="64"/>
-    <w:lsdException w:name="Medium List 1" w:uiPriority="65"/>
-    <w:lsdException w:name="Medium List 2" w:uiPriority="66"/>
-    <w:lsdException w:name="Medium Grid 1" w:uiPriority="67"/>
-    <w:lsdException w:name="Medium Grid 2" w:uiPriority="68"/>
-    <w:lsdException w:name="Medium Grid 3" w:uiPriority="69"/>
-    <w:lsdException w:name="Dark List" w:uiPriority="70"/>
-    <w:lsdException w:name="Colorful Shading" w:uiPriority="71"/>
-    <w:lsdException w:name="Colorful List" w:uiPriority="72"/>
-    <w:lsdException w:name="Colorful Grid" w:uiPriority="73"/>
-    <w:lsdException w:name="Light Shading Accent 1" w:uiPriority="60"/>
-    <w:lsdException w:name="Light List Accent 1" w:uiPriority="61"/>
-    <w:lsdException w:name="Light Grid Accent 1" w:uiPriority="62"/>
-    <w:lsdException w:name="Medium Shading 1 Accent 1" w:uiPriority="63"/>
-    <w:lsdException w:name="Medium Shading 2 Accent 1" w:uiPriority="64"/>
-    <w:lsdException w:name="Medium List 1 Accent 1" w:uiPriority="65"/>
-    <w:lsdException w:name="Revision" w:semiHidden="1"/>
-    <w:lsdException w:name="List Paragraph" w:uiPriority="34" w:qFormat="1"/>
-    <w:lsdException w:name="Quote" w:uiPriority="29" w:qFormat="1"/>
-    <w:lsdException w:name="Intense Quote" w:uiPriority="30" w:qFormat="1"/>
-    <w:lsdException w:name="Medium List 2 Accent 1" w:uiPriority="66"/>
-    <w:lsdException w:name="Medium Grid 1 Accent 1" w:uiPriority="67"/>
-    <w:lsdException w:name="Medium Grid 2 Accent 1" w:uiPriority="68"/>
-    <w:lsdException w:name="Medium Grid 3 Accent 1" w:uiPriority="69"/>
-    <w:lsdException w:name="Dark List Accent 1" w:uiPriority="70"/>
-    <w:lsdException w:name="Colorful Shading Accent 1" w:uiPriority="71"/>
-    <w:lsdException w:name="Colorful List Accent 1" w:uiPriority="72"/>
-    <w:lsdException w:name="Colorful Grid Accent 1" w:uiPriority="73"/>
-    <w:lsdException w:name="Light Shading Accent 2" w:uiPriority="60"/>
-    <w:lsdException w:name="Light List Accent 2" w:uiPriority="61"/>
-    <w:lsdException w:name="Light Grid Accent 2" w:uiPriority="62"/>
-    <w:lsdException w:name="Medium Shading 1 Accent 2" w:uiPriority="63"/>
-    <w:lsdException w:name="Medium Shading 2 Accent 2" w:uiPriority="64"/>
-    <w:lsdException w:name="Medium List 1 Accent 2" w:uiPriority="65"/>
-    <w:lsdException w:name="Medium List 2 Accent 2" w:uiPriority="66"/>
-    <w:lsdException w:name="Medium Grid 1 Accent 2" w:uiPriority="67"/>
-    <w:lsdException w:name="Medium Grid 2 Accent 2" w:uiPriority="68"/>
-    <w:lsdException w:name="Medium Grid 3 Accent 2" w:uiPriority="69"/>
-    <w:lsdException w:name="Dark List Accent 2" w:uiPriority="70"/>
-    <w:lsdException w:name="Colorful Shading Accent 2" w:uiPriority="71"/>
-    <w:lsdException w:name="Colorful List Accent 2" w:uiPriority="72"/>
-    <w:lsdException w:name="Colorful Grid Accent 2" w:uiPriority="73"/>
-    <w:lsdException w:name="Light Shading Accent 3" w:uiPriority="60"/>
-    <w:lsdException w:name="Light List Accent 3" w:uiPriority="61"/>
-    <w:lsdException w:name="Light Grid Accent 3" w:uiPriority="62"/>
-    <w:lsdException w:name="Medium Shading 1 Accent 3" w:uiPriority="63"/>
-    <w:lsdException w:name="Medium Shading 2 Accent 3" w:uiPriority="64"/>
-    <w:lsdException w:name="Medium List 1 Accent 3" w:uiPriority="65"/>
-    <w:lsdException w:name="Medium List 2 Accent 3" w:uiPriority="66"/>
-    <w:lsdException w:name="Medium Grid 1 Accent 3" w:uiPriority="67"/>
-    <w:lsdException w:name="Medium Grid 2 Accent 3" w:uiPriority="68"/>
-    <w:lsdException w:name="Medium Grid 3 Accent 3" w:uiPriority="69"/>
-    <w:lsdException w:name="Dark List Accent 3" w:uiPriority="70"/>
-    <w:lsdException w:name="Colorful Shading Accent 3" w:uiPriority="71"/>
-    <w:lsdException w:name="Colorful List Accent 3" w:uiPriority="72"/>
-    <w:lsdException w:name="Colorful Grid Accent 3" w:uiPriority="73"/>
-    <w:lsdException w:name="Light Shading Accent 4" w:uiPriority="60"/>
-    <w:lsdException w:name="Light List Accent 4" w:uiPriority="61"/>
-    <w:lsdException w:name="Light Grid Accent 4" w:uiPriority="62"/>
-    <w:lsdException w:name="Medium Shading 1 Accent 4" w:uiPriority="63"/>
-    <w:lsdException w:name="Medium Shading 2 Accent 4" w:uiPriority="64"/>
-    <w:lsdException w:name="Medium List 1 Accent 4" w:uiPriority="65"/>
-    <w:lsdException w:name="Medium List 2 Accent 4" w:uiPriority="66"/>
-    <w:lsdException w:name="Medium Grid 1 Accent 4" w:uiPriority="67"/>
-    <w:lsdException w:name="Medium Grid 2 Accent 4" w:uiPriority="68"/>
-    <w:lsdException w:name="Medium Grid 3 Accent 4" w:uiPriority="69"/>
-    <w:lsdException w:name="Dark List Accent 4" w:uiPriority="70"/>
-    <w:lsdException w:name="Colorful Shading Accent 4" w:uiPriority="71"/>
-    <w:lsdException w:name="Colorful List Accent 4" w:uiPriority="72"/>
-    <w:lsdException w:name="Colorful Grid Accent 4" w:uiPriority="73"/>
-    <w:lsdException w:name="Light Shading Accent 5" w:uiPriority="60"/>
-    <w:lsdException w:name="Light List Accent 5" w:uiPriority="61"/>
-    <w:lsdException w:name="Light Grid Accent 5" w:uiPriority="62"/>
-    <w:lsdException w:name="Medium Shading 1 Accent 5" w:uiPriority="63"/>
-    <w:lsdException w:name="Medium Shading 2 Accent 5" w:uiPriority="64"/>
-    <w:lsdException w:name="Medium List 1 Accent 5" w:uiPriority="65"/>
-    <w:lsdException w:name="Medium List 2 Accent 5" w:uiPriority="66"/>
-    <w:lsdException w:name="Medium Grid 1 Accent 5" w:uiPriority="67"/>
-    <w:lsdException w:name="Medium Grid 2 Accent 5" w:uiPriority="68"/>
-    <w:lsdException w:name="Medium Grid 3 Accent 5" w:uiPriority="69"/>
-    <w:lsdException w:name="Dark List Accent 5" w:uiPriority="70"/>
-    <w:lsdException w:name="Colorful Shading Accent 5" w:uiPriority="71"/>
-    <w:lsdException w:name="Colorful List Accent 5" w:uiPriority="72"/>
-    <w:lsdException w:name="Colorful Grid Accent 5" w:uiPriority="73"/>
-    <w:lsdException w:name="Light Shading Accent 6" w:uiPriority="60"/>
-    <w:lsdException w:name="Light List Accent 6" w:uiPriority="61"/>
-    <w:lsdException w:name="Light Grid Accent 6" w:uiPriority="62"/>
-    <w:lsdException w:name="Medium Shading 1 Accent 6" w:uiPriority="63"/>
-    <w:lsdException w:name="Medium Shading 2 Accent 6" w:uiPriority="64"/>
-    <w:lsdException w:name="Medium List 1 Accent 6" w:uiPriority="65"/>
-    <w:lsdException w:name="Medium List 2 Accent 6" w:uiPriority="66"/>
-    <w:lsdException w:name="Medium Grid 1 Accent 6" w:uiPriority="67"/>
-    <w:lsdException w:name="Medium Grid 2 Accent 6" w:uiPriority="68"/>
-    <w:lsdException w:name="Medium Grid 3 Accent 6" w:uiPriority="69"/>
-    <w:lsdException w:name="Dark List Accent 6" w:uiPriority="70"/>
-    <w:lsdException w:name="Colorful Shading Accent 6" w:uiPriority="71"/>
-    <w:lsdException w:name="Colorful List Accent 6" w:uiPriority="72"/>
-    <w:lsdException w:name="Colorful Grid Accent 6" w:uiPriority="73"/>
-    <w:lsdException w:name="Subtle Emphasis" w:uiPriority="19" w:qFormat="1"/>
-    <w:lsdException w:name="Intense Emphasis" w:uiPriority="21" w:qFormat="1"/>
-    <w:lsdException w:name="Subtle Reference" w:uiPriority="31" w:qFormat="1"/>
-    <w:lsdException w:name="Intense Reference" w:uiPriority="32" w:qFormat="1"/>
-    <w:lsdException w:name="Book Title" w:uiPriority="33" w:qFormat="1"/>
-    <w:lsdException w:name="Bibliography" w:semiHidden="1" w:uiPriority="37" w:unhideWhenUsed="1"/>
-    <w:lsdException w:name="TOC Heading" w:semiHidden="1" w:uiPriority="39" w:unhideWhenUsed="1" w:qFormat="1"/>
-    <w:lsdException w:name="Plain Table 1" w:uiPriority="41"/>
-    <w:lsdException w:name="Plain Table 2" w:uiPriority="42"/>
-    <w:lsdException w:name="Plain Table 3" w:uiPriority="43"/>
-    <w:lsdException w:name="Plain Table 4" w:uiPriority="44"/>
-    <w:lsdException w:name="Plain Table 5" w:uiPriority="45"/>
-    <w:lsdException w:name="Grid Table Light" w:uiPriority="40"/>
-    <w:lsdException w:name="Grid Table 1 Light" w:uiPriority="46"/>
-    <w:lsdException w:name="Grid Table 2" w:uiPriority="47"/>
-    <w:lsdException w:name="Grid Table 3" w:uiPriority="48"/>
-    <w:lsdException w:name="Grid Table 4" w:uiPriority="49"/>
-    <w:lsdException w:name="Grid Table 5 Dark" w:uiPriority="50"/>
-    <w:lsdException w:name="Grid Table 6 Colorful" w:uiPriority="51"/>
-    <w:lsdException w:name="Grid Table 7 Colorful" w:uiPriority="52"/>
-    <w:lsdException w:name="Grid Table 1 Light Accent 1" w:uiPriority="46"/>
-    <w:lsdException w:name="Grid Table 2 Accent 1" w:uiPriority="47"/>
-    <w:lsdException w:name="Grid Table 3 Accent 1" w:uiPriority="48"/>
-    <w:lsdException w:name="Grid Table 4 Accent 1" w:uiPriority="49"/>
-    <w:lsdException w:name="Grid Table 5 Dark Accent 1" w:uiPriority="50"/>
-    <w:lsdException w:name="Grid Table 6 Colorful Accent 1" w:uiPriority="51"/>
-    <w:lsdException w:name="Grid Table 7 Colorful Accent 1" w:uiPriority="52"/>
-    <w:lsdException w:name="Grid Table 1 Light Accent 2" w:uiPriority="46"/>
-    <w:lsdException w:name="Grid Table 2 Accent 2" w:uiPriority="47"/>
-    <w:lsdException w:name="Grid Table 3 Accent 2" w:uiPriority="48"/>
-    <w:lsdException w:name="Grid Table 4 Accent 2" w:uiPriority="49"/>
-    <w:lsdException w:name="Grid Table 5 Dark Accent 2" w:uiPriority="50"/>
-    <w:lsdException w:name="Grid Table 6 Colorful Accent 2" w:uiPriority="51"/>
-    <w:lsdException w:name="Grid Table 7 Colorful Accent 2" w:uiPriority="52"/>
-    <w:lsdException w:name="Grid Table 1 Light Accent 3" w:uiPriority="46"/>
-    <w:lsdException w:name="Grid Table 2 Accent 3" w:uiPriority="47"/>
-    <w:lsdException w:name="Grid Table 3 Accent 3" w:uiPriority="48"/>
-    <w:lsdException w:name="Grid Table 4 Accent 3" w:uiPriority="49"/>
-    <w:lsdException w:name="Grid Table 5 Dark Accent 3" w:uiPriority="50"/>
-    <w:lsdException w:name="Grid Table 6 Colorful Accent 3" w:uiPriority="51"/>
-    <w:lsdException w:name="Grid Table 7 Colorful Accent 3" w:uiPriority="52"/>
-    <w:lsdException w:name="Grid Table 1 Light Accent 4" w:uiPriority="46"/>
-    <w:lsdException w:name="Grid Table 2 Accent 4" w:uiPriority="47"/>
-    <w:lsdException w:name="Grid Table 3 Accent 4" w:uiPriority="48"/>
-    <w:lsdException w:name="Grid Table 4 Accent 4" w:uiPriority="49"/>
-    <w:lsdException w:name="Grid Table 5 Dark Accent 4" w:uiPriority="50"/>
-    <w:lsdException w:name="Grid Table 6 Colorful Accent 4" w:uiPriority="51"/>
-    <w:lsdException w:name="Grid Table 7 Colorful Accent 4" w:uiPriority="52"/>
-    <w:lsdException w:name="Grid Table 1 Light Accent 5" w:uiPriority="46"/>
-    <w:lsdException w:name="Grid Table 2 Accent 5" w:uiPriority="47"/>
-    <w:lsdException w:name="Grid Table 3 Accent 5" w:uiPriority="48"/>
-    <w:lsdException w:name="Grid Table 4 Accent 5" w:uiPriority="49"/>
-    <w:lsdException w:name="Grid Table 5 Dark Accent 5" w:uiPriority="50"/>
-    <w:lsdException w:name="Grid Table 6 Colorful Accent 5" w:uiPriority="51"/>
-    <w:lsdException w:name="Grid Table 7 Colorful Accent 5" w:uiPriority="52"/>
-    <w:lsdException w:name="Grid Table 1 Light Accent 6" w:uiPriority="46"/>
-    <w:lsdException w:name="Grid Table 2 Accent 6" w:uiPriority="47"/>
-    <w:lsdException w:name="Grid Table 3 Accent 6" w:uiPriority="48"/>
-    <w:lsdException w:name="Grid Table 4 Accent 6" w:uiPriority="49"/>
-    <w:lsdException w:name="Grid Table 5 Dark Accent 6" w:uiPriority="50"/>
-    <w:lsdException w:name="Grid Table 6 Colorful Accent 6" w:uiPriority="51"/>
-    <w:lsdException w:name="Grid Table 7 Colorful Accent 6" w:uiPriority="52"/>
-    <w:lsdException w:name="List Table 1 Light" w:uiPriority="46"/>
-    <w:lsdException w:name="List Table 2" w:uiPriority="47"/>
-    <w:lsdException w:name="List Table 3" w:uiPriority="48"/>
-    <w:lsdException w:name="List Table 4" w:uiPriority="49"/>
-    <w:lsdException w:name="List Table 5 Dark" w:uiPriority="50"/>
-    <w:lsdException w:name="List Table 6 Colorful" w:uiPriority="51"/>
-    <w:lsdException w:name="List Table 7 Colorful" w:uiPriority="52"/>
-    <w:lsdException w:name="List Table 1 Light Accent 1" w:uiPriority="46"/>
-    <w:lsdException w:name="List Table 2 Accent 1" w:uiPriority="47"/>
-    <w:lsdException w:name="List Table 3 Accent 1" w:uiPriority="48"/>
-    <w:lsdException w:name="List Table 4 Accent 1" w:uiPriority="49"/>
-    <w:lsdException w:name="List Table 5 Dark Accent 1" w:uiPriority="50"/>
-    <w:lsdException w:name="List Table 6 Colorful Accent 1" w:uiPriority="51"/>
-    <w:lsdException w:name="List Table 7 Colorful Accent 1" w:uiPriority="52"/>
-    <w:lsdException w:name="List Table 1 Light Accent 2" w:uiPriority="46"/>
-    <w:lsdException w:name="List Table 2 Accent 2" w:uiPriority="47"/>
-    <w:lsdException w:name="List Table 3 Accent 2" w:uiPriority="48"/>
-    <w:lsdException w:name="List Table 4 Accent 2" w:uiPriority="49"/>
-    <w:lsdException w:name="List Table 5 Dark Accent 2" w:uiPriority="50"/>
-    <w:lsdException w:name="List Table 6 Colorful Accent 2" w:uiPriority="51"/>
-    <w:lsdException w:name="List Table 7 Colorful Accent 2" w:uiPriority="52"/>
-    <w:lsdException w:name="List Table 1 Light Accent 3" w:uiPriority="46"/>
-    <w:lsdException w:name="List Table 2 Accent 3" w:uiPriority="47"/>
-    <w:lsdException w:name="List Table 3 Accent 3" w:uiPriority="48"/>
-    <w:lsdException w:name="List Table 4 Accent 3" w:uiPriority="49"/>
-    <w:lsdException w:name="List Table 5 Dark Accent 3" w:uiPriority="50"/>
-    <w:lsdException w:name="List Table 6 Colorful Accent 3" w:uiPriority="51"/>
-    <w:lsdException w:name="List Table 7 Colorful Accent 3" w:uiPriority="52"/>
-    <w:lsdException w:name="List Table 1 Light Accent 4" w:uiPriority="46"/>
-    <w:lsdException w:name="List Table 2 Accent 4" w:uiPriority="47"/>
-    <w:lsdException w:name="List Table 3 Accent 4" w:uiPriority="48"/>
-    <w:lsdException w:name="List Table 4 Accent 4" w:uiPriority="49"/>
-    <w:lsdException w:name="List Table 5 Dark Accent 4" w:uiPriority="50"/>
-    <w:lsdException w:name="List Table 6 Colorful Accent 4" w:uiPriority="51"/>
-    <w:lsdException w:name="List Table 7 Colorful Accent 4" w:uiPriority="52"/>
-    <w:lsdException w:name="List Table 1 Light Accent 5" w:uiPriority="46"/>
-    <w:lsdException w:name="List Table 2 Accent 5" w:uiPriority="47"/>
-    <w:lsdException w:name="List Table 3 Accent 5" w:uiPriority="48"/>
-    <w:lsdException w:name="List Table 4 Accent 5" w:uiPriority="49"/>
-    <w:lsdException w:name="List Table 5 Dark Accent 5" w:uiPriority="50"/>
-    <w:lsdException w:name="List Table 6 Colorful Accent 5" w:uiPriority="51"/>
-    <w:lsdException w:name="List Table 7 Colorful Accent 5" w:uiPriority="52"/>
-    <w:lsdException w:name="List Table 1 Light Accent 6" w:uiPriority="46"/>
-    <w:lsdException w:name="List Table 2 Accent 6" w:uiPriority="47"/>
-    <w:lsdException w:name="List Table 3 Accent 6" w:uiPriority="48"/>
-    <w:lsdException w:name="List Table 4 Accent 6" w:uiPriority="49"/>
-    <w:lsdException w:name="List Table 5 Dark Accent 6" w:uiPriority="50"/>
-    <w:lsdException w:name="List Table 6 Colorful Accent 6" w:uiPriority="51"/>
-    <w:lsdException w:name="List Table 7 Colorful Accent 6" w:uiPriority="52"/>
+  <w:latentStyles w:defLockedState="0" w:defUIPriority="99" w:defSemiHidden="1" w:defUnhideWhenUsed="1" w:defQFormat="0" w:count="267">
+    <w:lsdException w:name="Normal" w:semiHidden="0" w:uiPriority="0" w:unhideWhenUsed="0" w:qFormat="1"/>
+    <w:lsdException w:name="heading 1" w:semiHidden="0" w:uiPriority="9" w:unhideWhenUsed="0" w:qFormat="1"/>
+    <w:lsdException w:name="heading 2" w:uiPriority="9" w:qFormat="1"/>
+    <w:lsdException w:name="heading 3" w:uiPriority="9" w:qFormat="1"/>
+    <w:lsdException w:name="heading 4" w:uiPriority="9" w:qFormat="1"/>
+    <w:lsdException w:name="heading 5" w:uiPriority="9" w:qFormat="1"/>
+    <w:lsdException w:name="heading 6" w:uiPriority="9" w:qFormat="1"/>
+    <w:lsdException w:name="heading 7" w:uiPriority="9" w:qFormat="1"/>
+    <w:lsdException w:name="heading 8" w:uiPriority="9" w:qFormat="1"/>
+    <w:lsdException w:name="heading 9" w:uiPriority="9" w:qFormat="1"/>
+    <w:lsdException w:name="toc 1" w:uiPriority="39"/>
+    <w:lsdException w:name="toc 2" w:uiPriority="39"/>
+    <w:lsdException w:name="toc 3" w:uiPriority="39"/>
+    <w:lsdException w:name="toc 4" w:uiPriority="39"/>
+    <w:lsdException w:name="toc 5" w:uiPriority="39"/>
+    <w:lsdException w:name="toc 6" w:uiPriority="39"/>
+    <w:lsdException w:name="toc 7" w:uiPriority="39"/>
+    <w:lsdException w:name="toc 8" w:uiPriority="39"/>
+    <w:lsdException w:name="toc 9" w:uiPriority="39"/>
+    <w:lsdException w:name="caption" w:uiPriority="35" w:qFormat="1"/>
+    <w:lsdException w:name="Title" w:semiHidden="0" w:uiPriority="10" w:unhideWhenUsed="0" w:qFormat="1"/>
+    <w:lsdException w:name="Default Paragraph Font" w:uiPriority="1"/>
+    <w:lsdException w:name="Subtitle" w:semiHidden="0" w:uiPriority="11" w:unhideWhenUsed="0" w:qFormat="1"/>
+    <w:lsdException w:name="Strong" w:semiHidden="0" w:uiPriority="22" w:unhideWhenUsed="0" w:qFormat="1"/>
+    <w:lsdException w:name="Emphasis" w:semiHidden="0" w:uiPriority="20" w:unhideWhenUsed="0" w:qFormat="1"/>
+    <w:lsdException w:name="Table Grid" w:semiHidden="0" w:uiPriority="39" w:unhideWhenUsed="0"/>
+    <w:lsdException w:name="Placeholder Text" w:unhideWhenUsed="0"/>
+    <w:lsdException w:name="No Spacing" w:semiHidden="0" w:uiPriority="1" w:unhideWhenUsed="0" w:qFormat="1"/>
+    <w:lsdException w:name="Light Shading" w:semiHidden="0" w:uiPriority="60" w:unhideWhenUsed="0"/>
+    <w:lsdException w:name="Light List" w:semiHidden="0" w:uiPriority="61" w:unhideWhenUsed="0"/>
+    <w:lsdException w:name="Light Grid" w:semiHidden="0" w:uiPriority="62" w:unhideWhenUsed="0"/>
+    <w:lsdException w:name="Medium Shading 1" w:semiHidden="0" w:uiPriority="63" w:unhideWhenUsed="0"/>
+    <w:lsdException w:name="Medium Shading 2" w:semiHidden="0" w:uiPriority="64" w:unhideWhenUsed="0"/>
+    <w:lsdException w:name="Medium List 1" w:semiHidden="0" w:uiPriority="65" w:unhideWhenUsed="0"/>
+    <w:lsdException w:name="Medium List 2" w:semiHidden="0" w:uiPriority="66" w:unhideWhenUsed="0"/>
+    <w:lsdException w:name="Medium Grid 1" w:semiHidden="0" w:uiPriority="67" w:unhideWhenUsed="0"/>
+    <w:lsdException w:name="Medium Grid 2" w:semiHidden="0" w:uiPriority="68" w:unhideWhenUsed="0"/>
+    <w:lsdException w:name="Medium Grid 3" w:semiHidden="0" w:uiPriority="69" w:unhideWhenUsed="0"/>
+    <w:lsdException w:name="Dark List" w:semiHidden="0" w:uiPriority="70" w:unhideWhenUsed="0"/>
+    <w:lsdException w:name="Colorful Shading" w:semiHidden="0" w:uiPriority="71" w:unhideWhenUsed="0"/>
+    <w:lsdException w:name="Colorful List" w:semiHidden="0" w:uiPriority="72" w:unhideWhenUsed="0"/>
+    <w:lsdException w:name="Colorful Grid" w:semiHidden="0" w:uiPriority="73" w:unhideWhenUsed="0"/>
+    <w:lsdException w:name="Light Shading Accent 1" w:semiHidden="0" w:uiPriority="60" w:unhideWhenUsed="0"/>
+    <w:lsdException w:name="Light List Accent 1" w:semiHidden="0" w:uiPriority="61" w:unhideWhenUsed="0"/>
+    <w:lsdException w:name="Light Grid Accent 1" w:semiHidden="0" w:uiPriority="62" w:unhideWhenUsed="0"/>
+    <w:lsdException w:name="Medium Shading 1 Accent 1" w:semiHidden="0" w:uiPriority="63" w:unhideWhenUsed="0"/>
+    <w:lsdException w:name="Medium Shading 2 Accent 1" w:semiHidden="0" w:uiPriority="64" w:unhideWhenUsed="0"/>
+    <w:lsdException w:name="Medium List 1 Accent 1" w:semiHidden="0" w:uiPriority="65" w:unhideWhenUsed="0"/>
+    <w:lsdException w:name="Revision" w:unhideWhenUsed="0"/>
+    <w:lsdException w:name="List Paragraph" w:semiHidden="0" w:uiPriority="34" w:unhideWhenUsed="0" w:qFormat="1"/>
+    <w:lsdException w:name="Quote" w:semiHidden="0" w:uiPriority="29" w:unhideWhenUsed="0" w:qFormat="1"/>
+    <w:lsdException w:name="Intense Quote" w:semiHidden="0" w:uiPriority="30" w:unhideWhenUsed="0" w:qFormat="1"/>
+    <w:lsdException w:name="Medium List 2 Accent 1" w:semiHidden="0" w:uiPriority="66" w:unhideWhenUsed="0"/>
+    <w:lsdException w:name="Medium Grid 1 Accent 1" w:semiHidden="0" w:uiPriority="67" w:unhideWhenUsed="0"/>
+    <w:lsdException w:name="Medium Grid 2 Accent 1" w:semiHidden="0" w:uiPriority="68" w:unhideWhenUsed="0"/>
+    <w:lsdException w:name="Medium Grid 3 Accent 1" w:semiHidden="0" w:uiPriority="69" w:unhideWhenUsed="0"/>
+    <w:lsdException w:name="Dark List Accent 1" w:semiHidden="0" w:uiPriority="70" w:unhideWhenUsed="0"/>
+    <w:lsdException w:name="Colorful Shading Accent 1" w:semiHidden="0" w:uiPriority="71" w:unhideWhenUsed="0"/>
+    <w:lsdException w:name="Colorful List Accent 1" w:semiHidden="0" w:uiPriority="72" w:unhideWhenUsed="0"/>
+    <w:lsdException w:name="Colorful Grid Accent 1" w:semiHidden="0" w:uiPriority="73" w:unhideWhenUsed="0"/>
+    <w:lsdException w:name="Light Shading Accent 2" w:semiHidden="0" w:uiPriority="60" w:unhideWhenUsed="0"/>
+    <w:lsdException w:name="Light List Accent 2" w:semiHidden="0" w:uiPriority="61" w:unhideWhenUsed="0"/>
+    <w:lsdException w:name="Light Grid Accent 2" w:semiHidden="0" w:uiPriority="62" w:unhideWhenUsed="0"/>
+    <w:lsdException w:name="Medium Shading 1 Accent 2" w:semiHidden="0" w:uiPriority="63" w:unhideWhenUsed="0"/>
+    <w:lsdException w:name="Medium Shading 2 Accent 2" w:semiHidden="0" w:uiPriority="64" w:unhideWhenUsed="0"/>
+    <w:lsdException w:name="Medium List 1 Accent 2" w:semiHidden="0" w:uiPriority="65" w:unhideWhenUsed="0"/>
+    <w:lsdException w:name="Medium List 2 Accent 2" w:semiHidden="0" w:uiPriority="66" w:unhideWhenUsed="0"/>
+    <w:lsdException w:name="Medium Grid 1 Accent 2" w:semiHidden="0" w:uiPriority="67" w:unhideWhenUsed="0"/>
+    <w:lsdException w:name="Medium Grid 2 Accent 2" w:semiHidden="0" w:uiPriority="68" w:unhideWhenUsed="0"/>
+    <w:lsdException w:name="Medium Grid 3 Accent 2" w:semiHidden="0" w:uiPriority="69" w:unhideWhenUsed="0"/>
+    <w:lsdException w:name="Dark List Accent 2" w:semiHidden="0" w:uiPriority="70" w:unhideWhenUsed="0"/>
+    <w:lsdException w:name="Colorful Shading Accent 2" w:semiHidden="0" w:uiPriority="71" w:unhideWhenUsed="0"/>
+    <w:lsdException w:name="Colorful List Accent 2" w:semiHidden="0" w:uiPriority="72" w:unhideWhenUsed="0"/>
+    <w:lsdException w:name="Colorful Grid Accent 2" w:semiHidden="0" w:uiPriority="73" w:unhideWhenUsed="0"/>
+    <w:lsdException w:name="Light Shading Accent 3" w:semiHidden="0" w:uiPriority="60" w:unhideWhenUsed="0"/>
+    <w:lsdException w:name="Light List Accent 3" w:semiHidden="0" w:uiPriority="61" w:unhideWhenUsed="0"/>
+    <w:lsdException w:name="Light Grid Accent 3" w:semiHidden="0" w:uiPriority="62" w:unhideWhenUsed="0"/>
+    <w:lsdException w:name="Medium Shading 1 Accent 3" w:semiHidden="0" w:uiPriority="63" w:unhideWhenUsed="0"/>
+    <w:lsdException w:name="Medium Shading 2 Accent 3" w:semiHidden="0" w:uiPriority="64" w:unhideWhenUsed="0"/>
+    <w:lsdException w:name="Medium List 1 Accent 3" w:semiHidden="0" w:uiPriority="65" w:unhideWhenUsed="0"/>
+    <w:lsdException w:name="Medium List 2 Accent 3" w:semiHidden="0" w:uiPriority="66" w:unhideWhenUsed="0"/>
+    <w:lsdException w:name="Medium Grid 1 Accent 3" w:semiHidden="0" w:uiPriority="67" w:unhideWhenUsed="0"/>
+    <w:lsdException w:name="Medium Grid 2 Accent 3" w:semiHidden="0" w:uiPriority="68" w:unhideWhenUsed="0"/>
+    <w:lsdException w:name="Medium Grid 3 Accent 3" w:semiHidden="0" w:uiPriority="69" w:unhideWhenUsed="0"/>
+    <w:lsdException w:name="Dark List Accent 3" w:semiHidden="0" w:uiPriority="70" w:unhideWhenUsed="0"/>
+    <w:lsdException w:name="Colorful Shading Accent 3" w:semiHidden="0" w:uiPriority="71" w:unhideWhenUsed="0"/>
+    <w:lsdException w:name="Colorful List Accent 3" w:semiHidden="0" w:uiPriority="72" w:unhideWhenUsed="0"/>
+    <w:lsdException w:name="Colorful Grid Accent 3" w:semiHidden="0" w:uiPriority="73" w:unhideWhenUsed="0"/>
+    <w:lsdException w:name="Light Shading Accent 4" w:semiHidden="0" w:uiPriority="60" w:unhideWhenUsed="0"/>
+    <w:lsdException w:name="Light List Accent 4" w:semiHidden="0" w:uiPriority="61" w:unhideWhenUsed="0"/>
+    <w:lsdException w:name="Light Grid Accent 4" w:semiHidden="0" w:uiPriority="62" w:unhideWhenUsed="0"/>
+    <w:lsdException w:name="Medium Shading 1 Accent 4" w:semiHidden="0" w:uiPriority="63" w:unhideWhenUsed="0"/>
+    <w:lsdException w:name="Medium Shading 2 Accent 4" w:semiHidden="0" w:uiPriority="64" w:unhideWhenUsed="0"/>
+    <w:lsdException w:name="Medium List 1 Accent 4" w:semiHidden="0" w:uiPriority="65" w:unhideWhenUsed="0"/>
+    <w:lsdException w:name="Medium List 2 Accent 4" w:semiHidden="0" w:uiPriority="66" w:unhideWhenUsed="0"/>
+    <w:lsdException w:name="Medium Grid 1 Accent 4" w:semiHidden="0" w:uiPriority="67" w:unhideWhenUsed="0"/>
+    <w:lsdException w:name="Medium Grid 2 Accent 4" w:semiHidden="0" w:uiPriority="68" w:unhideWhenUsed="0"/>
+    <w:lsdException w:name="Medium Grid 3 Accent 4" w:semiHidden="0" w:uiPriority="69" w:unhideWhenUsed="0"/>
+    <w:lsdException w:name="Dark List Accent 4" w:semiHidden="0" w:uiPriority="70" w:unhideWhenUsed="0"/>
+    <w:lsdException w:name="Colorful Shading Accent 4" w:semiHidden="0" w:uiPriority="71" w:unhideWhenUsed="0"/>
+    <w:lsdException w:name="Colorful List Accent 4" w:semiHidden="0" w:uiPriority="72" w:unhideWhenUsed="0"/>
+    <w:lsdException w:name="Colorful Grid Accent 4" w:semiHidden="0" w:uiPriority="73" w:unhideWhenUsed="0"/>
+    <w:lsdException w:name="Light Shading Accent 5" w:semiHidden="0" w:uiPriority="60" w:unhideWhenUsed="0"/>
+    <w:lsdException w:name="Light List Accent 5" w:semiHidden="0" w:uiPriority="61" w:unhideWhenUsed="0"/>
+    <w:lsdException w:name="Light Grid Accent 5" w:semiHidden="0" w:uiPriority="62" w:unhideWhenUsed="0"/>
+    <w:lsdException w:name="Medium Shading 1 Accent 5" w:semiHidden="0" w:uiPriority="63" w:unhideWhenUsed="0"/>
+    <w:lsdException w:name="Medium Shading 2 Accent 5" w:semiHidden="0" w:uiPriority="64" w:unhideWhenUsed="0"/>
+    <w:lsdException w:name="Medium List 1 Accent 5" w:semiHidden="0" w:uiPriority="65" w:unhideWhenUsed="0"/>
+    <w:lsdException w:name="Medium List 2 Accent 5" w:semiHidden="0" w:uiPriority="66" w:unhideWhenUsed="0"/>
+    <w:lsdException w:name="Medium Grid 1 Accent 5" w:semiHidden="0" w:uiPriority="67" w:unhideWhenUsed="0"/>
+    <w:lsdException w:name="Medium Grid 2 Accent 5" w:semiHidden="0" w:uiPriority="68" w:unhideWhenUsed="0"/>
+    <w:lsdException w:name="Medium Grid 3 Accent 5" w:semiHidden="0" w:uiPriority="69" w:unhideWhenUsed="0"/>
+    <w:lsdException w:name="Dark List Accent 5" w:semiHidden="0" w:uiPriority="70" w:unhideWhenUsed="0"/>
+    <w:lsdException w:name="Colorful Shading Accent 5" w:semiHidden="0" w:uiPriority="71" w:unhideWhenUsed="0"/>
+    <w:lsdException w:name="Colorful List Accent 5" w:semiHidden="0" w:uiPriority="72" w:unhideWhenUsed="0"/>
+    <w:lsdException w:name="Colorful Grid Accent 5" w:semiHidden="0" w:uiPriority="73" w:unhideWhenUsed="0"/>
+    <w:lsdException w:name="Light Shading Accent 6" w:semiHidden="0" w:uiPriority="60" w:unhideWhenUsed="0"/>
+    <w:lsdException w:name="Light List Accent 6" w:semiHidden="0" w:uiPriority="61" w:unhideWhenUsed="0"/>
+    <w:lsdException w:name="Light Grid Accent 6" w:semiHidden="0" w:uiPriority="62" w:unhideWhenUsed="0"/>
+    <w:lsdException w:name="Medium Shading 1 Accent 6" w:semiHidden="0" w:uiPriority="63" w:unhideWhenUsed="0"/>
+    <w:lsdException w:name="Medium Shading 2 Accent 6" w:semiHidden="0" w:uiPriority="64" w:unhideWhenUsed="0"/>
+    <w:lsdException w:name="Medium List 1 Accent 6" w:semiHidden="0" w:uiPriority="65" w:unhideWhenUsed="0"/>
+    <w:lsdException w:name="Medium List 2 Accent 6" w:semiHidden="0" w:uiPriority="66" w:unhideWhenUsed="0"/>
+    <w:lsdException w:name="Medium Grid 1 Accent 6" w:semiHidden="0" w:uiPriority="67" w:unhideWhenUsed="0"/>
+    <w:lsdException w:name="Medium Grid 2 Accent 6" w:semiHidden="0" w:uiPriority="68" w:unhideWhenUsed="0"/>
+    <w:lsdException w:name="Medium Grid 3 Accent 6" w:semiHidden="0" w:uiPriority="69" w:unhideWhenUsed="0"/>
+    <w:lsdException w:name="Dark List Accent 6" w:semiHidden="0" w:uiPriority="70" w:unhideWhenUsed="0"/>
+    <w:lsdException w:name="Colorful Shading Accent 6" w:semiHidden="0" w:uiPriority="71" w:unhideWhenUsed="0"/>
+    <w:lsdException w:name="Colorful List Accent 6" w:semiHidden="0" w:uiPriority="72" w:unhideWhenUsed="0"/>
+    <w:lsdException w:name="Colorful Grid Accent 6" w:semiHidden="0" w:uiPriority="73" w:unhideWhenUsed="0"/>
+    <w:lsdException w:name="Subtle Emphasis" w:semiHidden="0" w:uiPriority="19" w:unhideWhenUsed="0" w:qFormat="1"/>
+    <w:lsdException w:name="Intense Emphasis" w:semiHidden="0" w:uiPriority="21" w:unhideWhenUsed="0" w:qFormat="1"/>
+    <w:lsdException w:name="Subtle Reference" w:semiHidden="0" w:uiPriority="31" w:unhideWhenUsed="0" w:qFormat="1"/>
+    <w:lsdException w:name="Intense Reference" w:semiHidden="0" w:uiPriority="32" w:unhideWhenUsed="0" w:qFormat="1"/>
+    <w:lsdException w:name="Book Title" w:semiHidden="0" w:uiPriority="33" w:unhideWhenUsed="0" w:qFormat="1"/>
+    <w:lsdException w:name="Bibliography" w:uiPriority="37"/>
+    <w:lsdException w:name="TOC Heading" w:uiPriority="39" w:qFormat="1"/>
   </w:latentStyles>
-  <w:style w:type="paragraph" w:default="1" w:styleId="Normal">
+  <w:style w:type="paragraph" w:default="1" w:styleId="a">
     <w:name w:val="Normal"/>
     <w:qFormat/>
   </w:style>
-  <w:style w:type="character" w:default="1" w:styleId="DefaultParagraphFont">
+  <w:style w:type="character" w:default="1" w:styleId="a0">
     <w:name w:val="Default Paragraph Font"/>
     <w:uiPriority w:val="1"/>
     <w:semiHidden/>
     <w:unhideWhenUsed/>
   </w:style>
-  <w:style w:type="table" w:default="1" w:styleId="TableNormal">
+  <w:style w:type="table" w:default="1" w:styleId="a1">
     <w:name w:val="Normal Table"/>
     <w:uiPriority w:val="99"/>
     <w:semiHidden/>
@@ -2351,15 +3762,15 @@
       </w:tblCellMar>
     </w:tblPr>
   </w:style>
-  <w:style w:type="numbering" w:default="1" w:styleId="NoList">
+  <w:style w:type="numbering" w:default="1" w:styleId="a2">
     <w:name w:val="No List"/>
     <w:uiPriority w:val="99"/>
     <w:semiHidden/>
     <w:unhideWhenUsed/>
   </w:style>
-  <w:style w:type="paragraph" w:styleId="ListParagraph">
+  <w:style w:type="paragraph" w:styleId="a3">
     <w:name w:val="List Paragraph"/>
-    <w:basedOn w:val="Normal"/>
+    <w:basedOn w:val="a"/>
     <w:uiPriority w:val="34"/>
     <w:qFormat/>
     <w:rsid w:val="0022163B"/>
@@ -2367,6 +3778,267 @@
       <w:ind w:left="720"/>
       <w:contextualSpacing/>
     </w:pPr>
+  </w:style>
+  <w:style w:type="paragraph" w:styleId="a4">
+    <w:name w:val="Balloon Text"/>
+    <w:basedOn w:val="a"/>
+    <w:link w:val="a5"/>
+    <w:uiPriority w:val="99"/>
+    <w:semiHidden/>
+    <w:unhideWhenUsed/>
+    <w:rsid w:val="00427D17"/>
+    <w:pPr>
+      <w:spacing w:after="0" w:line="240" w:lineRule="auto"/>
+    </w:pPr>
+    <w:rPr>
+      <w:rFonts w:ascii="Tahoma" w:hAnsi="Tahoma" w:cs="Tahoma"/>
+      <w:sz w:val="16"/>
+      <w:szCs w:val="16"/>
+    </w:rPr>
+  </w:style>
+  <w:style w:type="character" w:customStyle="1" w:styleId="a5">
+    <w:name w:val="Изнесен текст Знак"/>
+    <w:basedOn w:val="a0"/>
+    <w:link w:val="a4"/>
+    <w:uiPriority w:val="99"/>
+    <w:semiHidden/>
+    <w:rsid w:val="00427D17"/>
+    <w:rPr>
+      <w:rFonts w:ascii="Tahoma" w:hAnsi="Tahoma" w:cs="Tahoma"/>
+      <w:sz w:val="16"/>
+      <w:szCs w:val="16"/>
+    </w:rPr>
+  </w:style>
+</w:styles>
+</file>
+
+<file path=word/stylesWithEffects.xml><?xml version="1.0" encoding="utf-8"?>
+<w:styles xmlns:wpc="http://schemas.microsoft.com/office/word/2010/wordprocessingCanvas" xmlns:mc="http://schemas.openxmlformats.org/markup-compatibility/2006" xmlns:o="urn:schemas-microsoft-com:office:office" xmlns:r="http://schemas.openxmlformats.org/officeDocument/2006/relationships" xmlns:m="http://schemas.openxmlformats.org/officeDocument/2006/math" xmlns:v="urn:schemas-microsoft-com:vml" xmlns:wp14="http://schemas.microsoft.com/office/word/2010/wordprocessingDrawing" xmlns:wp="http://schemas.openxmlformats.org/drawingml/2006/wordprocessingDrawing" xmlns:w10="urn:schemas-microsoft-com:office:word" xmlns:w="http://schemas.openxmlformats.org/wordprocessingml/2006/main" xmlns:w14="http://schemas.microsoft.com/office/word/2010/wordml" xmlns:wpg="http://schemas.microsoft.com/office/word/2010/wordprocessingGroup" xmlns:wpi="http://schemas.microsoft.com/office/word/2010/wordprocessingInk" xmlns:wne="http://schemas.microsoft.com/office/word/2006/wordml" xmlns:wps="http://schemas.microsoft.com/office/word/2010/wordprocessingShape" mc:Ignorable="w14 wp14">
+  <w:docDefaults>
+    <w:rPrDefault>
+      <w:rPr>
+        <w:rFonts w:asciiTheme="minorHAnsi" w:eastAsiaTheme="minorHAnsi" w:hAnsiTheme="minorHAnsi" w:cstheme="minorBidi"/>
+        <w:sz w:val="22"/>
+        <w:szCs w:val="22"/>
+        <w:lang w:val="en-US" w:eastAsia="en-US" w:bidi="ar-SA"/>
+      </w:rPr>
+    </w:rPrDefault>
+    <w:pPrDefault>
+      <w:pPr>
+        <w:spacing w:after="160" w:line="259" w:lineRule="auto"/>
+      </w:pPr>
+    </w:pPrDefault>
+  </w:docDefaults>
+  <w:latentStyles w:defLockedState="0" w:defUIPriority="99" w:defSemiHidden="1" w:defUnhideWhenUsed="1" w:defQFormat="0" w:count="267">
+    <w:lsdException w:name="Normal" w:semiHidden="0" w:uiPriority="0" w:unhideWhenUsed="0" w:qFormat="1"/>
+    <w:lsdException w:name="heading 1" w:semiHidden="0" w:uiPriority="9" w:unhideWhenUsed="0" w:qFormat="1"/>
+    <w:lsdException w:name="heading 2" w:uiPriority="9" w:qFormat="1"/>
+    <w:lsdException w:name="heading 3" w:uiPriority="9" w:qFormat="1"/>
+    <w:lsdException w:name="heading 4" w:uiPriority="9" w:qFormat="1"/>
+    <w:lsdException w:name="heading 5" w:uiPriority="9" w:qFormat="1"/>
+    <w:lsdException w:name="heading 6" w:uiPriority="9" w:qFormat="1"/>
+    <w:lsdException w:name="heading 7" w:uiPriority="9" w:qFormat="1"/>
+    <w:lsdException w:name="heading 8" w:uiPriority="9" w:qFormat="1"/>
+    <w:lsdException w:name="heading 9" w:uiPriority="9" w:qFormat="1"/>
+    <w:lsdException w:name="toc 1" w:uiPriority="39"/>
+    <w:lsdException w:name="toc 2" w:uiPriority="39"/>
+    <w:lsdException w:name="toc 3" w:uiPriority="39"/>
+    <w:lsdException w:name="toc 4" w:uiPriority="39"/>
+    <w:lsdException w:name="toc 5" w:uiPriority="39"/>
+    <w:lsdException w:name="toc 6" w:uiPriority="39"/>
+    <w:lsdException w:name="toc 7" w:uiPriority="39"/>
+    <w:lsdException w:name="toc 8" w:uiPriority="39"/>
+    <w:lsdException w:name="toc 9" w:uiPriority="39"/>
+    <w:lsdException w:name="caption" w:uiPriority="35" w:qFormat="1"/>
+    <w:lsdException w:name="Title" w:semiHidden="0" w:uiPriority="10" w:unhideWhenUsed="0" w:qFormat="1"/>
+    <w:lsdException w:name="Default Paragraph Font" w:uiPriority="1"/>
+    <w:lsdException w:name="Subtitle" w:semiHidden="0" w:uiPriority="11" w:unhideWhenUsed="0" w:qFormat="1"/>
+    <w:lsdException w:name="Strong" w:semiHidden="0" w:uiPriority="22" w:unhideWhenUsed="0" w:qFormat="1"/>
+    <w:lsdException w:name="Emphasis" w:semiHidden="0" w:uiPriority="20" w:unhideWhenUsed="0" w:qFormat="1"/>
+    <w:lsdException w:name="Table Grid" w:semiHidden="0" w:uiPriority="39" w:unhideWhenUsed="0"/>
+    <w:lsdException w:name="Placeholder Text" w:unhideWhenUsed="0"/>
+    <w:lsdException w:name="No Spacing" w:semiHidden="0" w:uiPriority="1" w:unhideWhenUsed="0" w:qFormat="1"/>
+    <w:lsdException w:name="Light Shading" w:semiHidden="0" w:uiPriority="60" w:unhideWhenUsed="0"/>
+    <w:lsdException w:name="Light List" w:semiHidden="0" w:uiPriority="61" w:unhideWhenUsed="0"/>
+    <w:lsdException w:name="Light Grid" w:semiHidden="0" w:uiPriority="62" w:unhideWhenUsed="0"/>
+    <w:lsdException w:name="Medium Shading 1" w:semiHidden="0" w:uiPriority="63" w:unhideWhenUsed="0"/>
+    <w:lsdException w:name="Medium Shading 2" w:semiHidden="0" w:uiPriority="64" w:unhideWhenUsed="0"/>
+    <w:lsdException w:name="Medium List 1" w:semiHidden="0" w:uiPriority="65" w:unhideWhenUsed="0"/>
+    <w:lsdException w:name="Medium List 2" w:semiHidden="0" w:uiPriority="66" w:unhideWhenUsed="0"/>
+    <w:lsdException w:name="Medium Grid 1" w:semiHidden="0" w:uiPriority="67" w:unhideWhenUsed="0"/>
+    <w:lsdException w:name="Medium Grid 2" w:semiHidden="0" w:uiPriority="68" w:unhideWhenUsed="0"/>
+    <w:lsdException w:name="Medium Grid 3" w:semiHidden="0" w:uiPriority="69" w:unhideWhenUsed="0"/>
+    <w:lsdException w:name="Dark List" w:semiHidden="0" w:uiPriority="70" w:unhideWhenUsed="0"/>
+    <w:lsdException w:name="Colorful Shading" w:semiHidden="0" w:uiPriority="71" w:unhideWhenUsed="0"/>
+    <w:lsdException w:name="Colorful List" w:semiHidden="0" w:uiPriority="72" w:unhideWhenUsed="0"/>
+    <w:lsdException w:name="Colorful Grid" w:semiHidden="0" w:uiPriority="73" w:unhideWhenUsed="0"/>
+    <w:lsdException w:name="Light Shading Accent 1" w:semiHidden="0" w:uiPriority="60" w:unhideWhenUsed="0"/>
+    <w:lsdException w:name="Light List Accent 1" w:semiHidden="0" w:uiPriority="61" w:unhideWhenUsed="0"/>
+    <w:lsdException w:name="Light Grid Accent 1" w:semiHidden="0" w:uiPriority="62" w:unhideWhenUsed="0"/>
+    <w:lsdException w:name="Medium Shading 1 Accent 1" w:semiHidden="0" w:uiPriority="63" w:unhideWhenUsed="0"/>
+    <w:lsdException w:name="Medium Shading 2 Accent 1" w:semiHidden="0" w:uiPriority="64" w:unhideWhenUsed="0"/>
+    <w:lsdException w:name="Medium List 1 Accent 1" w:semiHidden="0" w:uiPriority="65" w:unhideWhenUsed="0"/>
+    <w:lsdException w:name="Revision" w:unhideWhenUsed="0"/>
+    <w:lsdException w:name="List Paragraph" w:semiHidden="0" w:uiPriority="34" w:unhideWhenUsed="0" w:qFormat="1"/>
+    <w:lsdException w:name="Quote" w:semiHidden="0" w:uiPriority="29" w:unhideWhenUsed="0" w:qFormat="1"/>
+    <w:lsdException w:name="Intense Quote" w:semiHidden="0" w:uiPriority="30" w:unhideWhenUsed="0" w:qFormat="1"/>
+    <w:lsdException w:name="Medium List 2 Accent 1" w:semiHidden="0" w:uiPriority="66" w:unhideWhenUsed="0"/>
+    <w:lsdException w:name="Medium Grid 1 Accent 1" w:semiHidden="0" w:uiPriority="67" w:unhideWhenUsed="0"/>
+    <w:lsdException w:name="Medium Grid 2 Accent 1" w:semiHidden="0" w:uiPriority="68" w:unhideWhenUsed="0"/>
+    <w:lsdException w:name="Medium Grid 3 Accent 1" w:semiHidden="0" w:uiPriority="69" w:unhideWhenUsed="0"/>
+    <w:lsdException w:name="Dark List Accent 1" w:semiHidden="0" w:uiPriority="70" w:unhideWhenUsed="0"/>
+    <w:lsdException w:name="Colorful Shading Accent 1" w:semiHidden="0" w:uiPriority="71" w:unhideWhenUsed="0"/>
+    <w:lsdException w:name="Colorful List Accent 1" w:semiHidden="0" w:uiPriority="72" w:unhideWhenUsed="0"/>
+    <w:lsdException w:name="Colorful Grid Accent 1" w:semiHidden="0" w:uiPriority="73" w:unhideWhenUsed="0"/>
+    <w:lsdException w:name="Light Shading Accent 2" w:semiHidden="0" w:uiPriority="60" w:unhideWhenUsed="0"/>
+    <w:lsdException w:name="Light List Accent 2" w:semiHidden="0" w:uiPriority="61" w:unhideWhenUsed="0"/>
+    <w:lsdException w:name="Light Grid Accent 2" w:semiHidden="0" w:uiPriority="62" w:unhideWhenUsed="0"/>
+    <w:lsdException w:name="Medium Shading 1 Accent 2" w:semiHidden="0" w:uiPriority="63" w:unhideWhenUsed="0"/>
+    <w:lsdException w:name="Medium Shading 2 Accent 2" w:semiHidden="0" w:uiPriority="64" w:unhideWhenUsed="0"/>
+    <w:lsdException w:name="Medium List 1 Accent 2" w:semiHidden="0" w:uiPriority="65" w:unhideWhenUsed="0"/>
+    <w:lsdException w:name="Medium List 2 Accent 2" w:semiHidden="0" w:uiPriority="66" w:unhideWhenUsed="0"/>
+    <w:lsdException w:name="Medium Grid 1 Accent 2" w:semiHidden="0" w:uiPriority="67" w:unhideWhenUsed="0"/>
+    <w:lsdException w:name="Medium Grid 2 Accent 2" w:semiHidden="0" w:uiPriority="68" w:unhideWhenUsed="0"/>
+    <w:lsdException w:name="Medium Grid 3 Accent 2" w:semiHidden="0" w:uiPriority="69" w:unhideWhenUsed="0"/>
+    <w:lsdException w:name="Dark List Accent 2" w:semiHidden="0" w:uiPriority="70" w:unhideWhenUsed="0"/>
+    <w:lsdException w:name="Colorful Shading Accent 2" w:semiHidden="0" w:uiPriority="71" w:unhideWhenUsed="0"/>
+    <w:lsdException w:name="Colorful List Accent 2" w:semiHidden="0" w:uiPriority="72" w:unhideWhenUsed="0"/>
+    <w:lsdException w:name="Colorful Grid Accent 2" w:semiHidden="0" w:uiPriority="73" w:unhideWhenUsed="0"/>
+    <w:lsdException w:name="Light Shading Accent 3" w:semiHidden="0" w:uiPriority="60" w:unhideWhenUsed="0"/>
+    <w:lsdException w:name="Light List Accent 3" w:semiHidden="0" w:uiPriority="61" w:unhideWhenUsed="0"/>
+    <w:lsdException w:name="Light Grid Accent 3" w:semiHidden="0" w:uiPriority="62" w:unhideWhenUsed="0"/>
+    <w:lsdException w:name="Medium Shading 1 Accent 3" w:semiHidden="0" w:uiPriority="63" w:unhideWhenUsed="0"/>
+    <w:lsdException w:name="Medium Shading 2 Accent 3" w:semiHidden="0" w:uiPriority="64" w:unhideWhenUsed="0"/>
+    <w:lsdException w:name="Medium List 1 Accent 3" w:semiHidden="0" w:uiPriority="65" w:unhideWhenUsed="0"/>
+    <w:lsdException w:name="Medium List 2 Accent 3" w:semiHidden="0" w:uiPriority="66" w:unhideWhenUsed="0"/>
+    <w:lsdException w:name="Medium Grid 1 Accent 3" w:semiHidden="0" w:uiPriority="67" w:unhideWhenUsed="0"/>
+    <w:lsdException w:name="Medium Grid 2 Accent 3" w:semiHidden="0" w:uiPriority="68" w:unhideWhenUsed="0"/>
+    <w:lsdException w:name="Medium Grid 3 Accent 3" w:semiHidden="0" w:uiPriority="69" w:unhideWhenUsed="0"/>
+    <w:lsdException w:name="Dark List Accent 3" w:semiHidden="0" w:uiPriority="70" w:unhideWhenUsed="0"/>
+    <w:lsdException w:name="Colorful Shading Accent 3" w:semiHidden="0" w:uiPriority="71" w:unhideWhenUsed="0"/>
+    <w:lsdException w:name="Colorful List Accent 3" w:semiHidden="0" w:uiPriority="72" w:unhideWhenUsed="0"/>
+    <w:lsdException w:name="Colorful Grid Accent 3" w:semiHidden="0" w:uiPriority="73" w:unhideWhenUsed="0"/>
+    <w:lsdException w:name="Light Shading Accent 4" w:semiHidden="0" w:uiPriority="60" w:unhideWhenUsed="0"/>
+    <w:lsdException w:name="Light List Accent 4" w:semiHidden="0" w:uiPriority="61" w:unhideWhenUsed="0"/>
+    <w:lsdException w:name="Light Grid Accent 4" w:semiHidden="0" w:uiPriority="62" w:unhideWhenUsed="0"/>
+    <w:lsdException w:name="Medium Shading 1 Accent 4" w:semiHidden="0" w:uiPriority="63" w:unhideWhenUsed="0"/>
+    <w:lsdException w:name="Medium Shading 2 Accent 4" w:semiHidden="0" w:uiPriority="64" w:unhideWhenUsed="0"/>
+    <w:lsdException w:name="Medium List 1 Accent 4" w:semiHidden="0" w:uiPriority="65" w:unhideWhenUsed="0"/>
+    <w:lsdException w:name="Medium List 2 Accent 4" w:semiHidden="0" w:uiPriority="66" w:unhideWhenUsed="0"/>
+    <w:lsdException w:name="Medium Grid 1 Accent 4" w:semiHidden="0" w:uiPriority="67" w:unhideWhenUsed="0"/>
+    <w:lsdException w:name="Medium Grid 2 Accent 4" w:semiHidden="0" w:uiPriority="68" w:unhideWhenUsed="0"/>
+    <w:lsdException w:name="Medium Grid 3 Accent 4" w:semiHidden="0" w:uiPriority="69" w:unhideWhenUsed="0"/>
+    <w:lsdException w:name="Dark List Accent 4" w:semiHidden="0" w:uiPriority="70" w:unhideWhenUsed="0"/>
+    <w:lsdException w:name="Colorful Shading Accent 4" w:semiHidden="0" w:uiPriority="71" w:unhideWhenUsed="0"/>
+    <w:lsdException w:name="Colorful List Accent 4" w:semiHidden="0" w:uiPriority="72" w:unhideWhenUsed="0"/>
+    <w:lsdException w:name="Colorful Grid Accent 4" w:semiHidden="0" w:uiPriority="73" w:unhideWhenUsed="0"/>
+    <w:lsdException w:name="Light Shading Accent 5" w:semiHidden="0" w:uiPriority="60" w:unhideWhenUsed="0"/>
+    <w:lsdException w:name="Light List Accent 5" w:semiHidden="0" w:uiPriority="61" w:unhideWhenUsed="0"/>
+    <w:lsdException w:name="Light Grid Accent 5" w:semiHidden="0" w:uiPriority="62" w:unhideWhenUsed="0"/>
+    <w:lsdException w:name="Medium Shading 1 Accent 5" w:semiHidden="0" w:uiPriority="63" w:unhideWhenUsed="0"/>
+    <w:lsdException w:name="Medium Shading 2 Accent 5" w:semiHidden="0" w:uiPriority="64" w:unhideWhenUsed="0"/>
+    <w:lsdException w:name="Medium List 1 Accent 5" w:semiHidden="0" w:uiPriority="65" w:unhideWhenUsed="0"/>
+    <w:lsdException w:name="Medium List 2 Accent 5" w:semiHidden="0" w:uiPriority="66" w:unhideWhenUsed="0"/>
+    <w:lsdException w:name="Medium Grid 1 Accent 5" w:semiHidden="0" w:uiPriority="67" w:unhideWhenUsed="0"/>
+    <w:lsdException w:name="Medium Grid 2 Accent 5" w:semiHidden="0" w:uiPriority="68" w:unhideWhenUsed="0"/>
+    <w:lsdException w:name="Medium Grid 3 Accent 5" w:semiHidden="0" w:uiPriority="69" w:unhideWhenUsed="0"/>
+    <w:lsdException w:name="Dark List Accent 5" w:semiHidden="0" w:uiPriority="70" w:unhideWhenUsed="0"/>
+    <w:lsdException w:name="Colorful Shading Accent 5" w:semiHidden="0" w:uiPriority="71" w:unhideWhenUsed="0"/>
+    <w:lsdException w:name="Colorful List Accent 5" w:semiHidden="0" w:uiPriority="72" w:unhideWhenUsed="0"/>
+    <w:lsdException w:name="Colorful Grid Accent 5" w:semiHidden="0" w:uiPriority="73" w:unhideWhenUsed="0"/>
+    <w:lsdException w:name="Light Shading Accent 6" w:semiHidden="0" w:uiPriority="60" w:unhideWhenUsed="0"/>
+    <w:lsdException w:name="Light List Accent 6" w:semiHidden="0" w:uiPriority="61" w:unhideWhenUsed="0"/>
+    <w:lsdException w:name="Light Grid Accent 6" w:semiHidden="0" w:uiPriority="62" w:unhideWhenUsed="0"/>
+    <w:lsdException w:name="Medium Shading 1 Accent 6" w:semiHidden="0" w:uiPriority="63" w:unhideWhenUsed="0"/>
+    <w:lsdException w:name="Medium Shading 2 Accent 6" w:semiHidden="0" w:uiPriority="64" w:unhideWhenUsed="0"/>
+    <w:lsdException w:name="Medium List 1 Accent 6" w:semiHidden="0" w:uiPriority="65" w:unhideWhenUsed="0"/>
+    <w:lsdException w:name="Medium List 2 Accent 6" w:semiHidden="0" w:uiPriority="66" w:unhideWhenUsed="0"/>
+    <w:lsdException w:name="Medium Grid 1 Accent 6" w:semiHidden="0" w:uiPriority="67" w:unhideWhenUsed="0"/>
+    <w:lsdException w:name="Medium Grid 2 Accent 6" w:semiHidden="0" w:uiPriority="68" w:unhideWhenUsed="0"/>
+    <w:lsdException w:name="Medium Grid 3 Accent 6" w:semiHidden="0" w:uiPriority="69" w:unhideWhenUsed="0"/>
+    <w:lsdException w:name="Dark List Accent 6" w:semiHidden="0" w:uiPriority="70" w:unhideWhenUsed="0"/>
+    <w:lsdException w:name="Colorful Shading Accent 6" w:semiHidden="0" w:uiPriority="71" w:unhideWhenUsed="0"/>
+    <w:lsdException w:name="Colorful List Accent 6" w:semiHidden="0" w:uiPriority="72" w:unhideWhenUsed="0"/>
+    <w:lsdException w:name="Colorful Grid Accent 6" w:semiHidden="0" w:uiPriority="73" w:unhideWhenUsed="0"/>
+    <w:lsdException w:name="Subtle Emphasis" w:semiHidden="0" w:uiPriority="19" w:unhideWhenUsed="0" w:qFormat="1"/>
+    <w:lsdException w:name="Intense Emphasis" w:semiHidden="0" w:uiPriority="21" w:unhideWhenUsed="0" w:qFormat="1"/>
+    <w:lsdException w:name="Subtle Reference" w:semiHidden="0" w:uiPriority="31" w:unhideWhenUsed="0" w:qFormat="1"/>
+    <w:lsdException w:name="Intense Reference" w:semiHidden="0" w:uiPriority="32" w:unhideWhenUsed="0" w:qFormat="1"/>
+    <w:lsdException w:name="Book Title" w:semiHidden="0" w:uiPriority="33" w:unhideWhenUsed="0" w:qFormat="1"/>
+    <w:lsdException w:name="Bibliography" w:uiPriority="37"/>
+    <w:lsdException w:name="TOC Heading" w:uiPriority="39" w:qFormat="1"/>
+  </w:latentStyles>
+  <w:style w:type="paragraph" w:default="1" w:styleId="a">
+    <w:name w:val="Normal"/>
+    <w:qFormat/>
+  </w:style>
+  <w:style w:type="character" w:default="1" w:styleId="a0">
+    <w:name w:val="Default Paragraph Font"/>
+    <w:uiPriority w:val="1"/>
+    <w:semiHidden/>
+    <w:unhideWhenUsed/>
+  </w:style>
+  <w:style w:type="table" w:default="1" w:styleId="a1">
+    <w:name w:val="Normal Table"/>
+    <w:uiPriority w:val="99"/>
+    <w:semiHidden/>
+    <w:unhideWhenUsed/>
+    <w:tblPr>
+      <w:tblInd w:w="0" w:type="dxa"/>
+      <w:tblCellMar>
+        <w:top w:w="0" w:type="dxa"/>
+        <w:left w:w="108" w:type="dxa"/>
+        <w:bottom w:w="0" w:type="dxa"/>
+        <w:right w:w="108" w:type="dxa"/>
+      </w:tblCellMar>
+    </w:tblPr>
+  </w:style>
+  <w:style w:type="numbering" w:default="1" w:styleId="a2">
+    <w:name w:val="No List"/>
+    <w:uiPriority w:val="99"/>
+    <w:semiHidden/>
+    <w:unhideWhenUsed/>
+  </w:style>
+  <w:style w:type="paragraph" w:styleId="a3">
+    <w:name w:val="List Paragraph"/>
+    <w:basedOn w:val="a"/>
+    <w:uiPriority w:val="34"/>
+    <w:qFormat/>
+    <w:rsid w:val="0022163B"/>
+    <w:pPr>
+      <w:ind w:left="720"/>
+      <w:contextualSpacing/>
+    </w:pPr>
+  </w:style>
+  <w:style w:type="paragraph" w:styleId="a4">
+    <w:name w:val="Balloon Text"/>
+    <w:basedOn w:val="a"/>
+    <w:link w:val="a5"/>
+    <w:uiPriority w:val="99"/>
+    <w:semiHidden/>
+    <w:unhideWhenUsed/>
+    <w:rsid w:val="00427D17"/>
+    <w:pPr>
+      <w:spacing w:after="0" w:line="240" w:lineRule="auto"/>
+    </w:pPr>
+    <w:rPr>
+      <w:rFonts w:ascii="Tahoma" w:hAnsi="Tahoma" w:cs="Tahoma"/>
+      <w:sz w:val="16"/>
+      <w:szCs w:val="16"/>
+    </w:rPr>
+  </w:style>
+  <w:style w:type="character" w:customStyle="1" w:styleId="a5">
+    <w:name w:val="Изнесен текст Знак"/>
+    <w:basedOn w:val="a0"/>
+    <w:link w:val="a4"/>
+    <w:uiPriority w:val="99"/>
+    <w:semiHidden/>
+    <w:rsid w:val="00427D17"/>
+    <w:rPr>
+      <w:rFonts w:ascii="Tahoma" w:hAnsi="Tahoma" w:cs="Tahoma"/>
+      <w:sz w:val="16"/>
+      <w:szCs w:val="16"/>
+    </w:rPr>
   </w:style>
 </w:styles>
 </file>
@@ -2414,7 +4086,7 @@
     </a:clrScheme>
     <a:fontScheme name="Office">
       <a:majorFont>
-        <a:latin typeface="Calibri Light" panose="020F0302020204030204"/>
+        <a:latin typeface="Calibri Light"/>
         <a:ea typeface=""/>
         <a:cs typeface=""/>
         <a:font script="Jpan" typeface="游ゴシック Light"/>
@@ -2449,7 +4121,7 @@
         <a:font script="Geor" typeface="Sylfaen"/>
       </a:majorFont>
       <a:minorFont>
-        <a:latin typeface="Calibri" panose="020F0502020204030204"/>
+        <a:latin typeface="Calibri"/>
         <a:ea typeface=""/>
         <a:cs typeface=""/>
         <a:font script="Jpan" typeface="游明朝"/>
@@ -2626,7 +4298,7 @@
   <a:extraClrSchemeLst/>
   <a:extLst>
     <a:ext uri="{05A4C25C-085E-4340-85A3-A5531E510DB2}">
-      <thm15:themeFamily xmlns:thm15="http://schemas.microsoft.com/office/thememl/2012/main" name="Office Theme" id="{62F939B6-93AF-4DB8-9C6B-D6C7DFDC589F}" vid="{4A3C46E8-61CC-4603-A589-7422A47A8E4A}"/>
+      <thm15:themeFamily xmlns:thm15="http://schemas.microsoft.com/office/thememl/2012/main" xmlns="" name="Office Theme" id="{62F939B6-93AF-4DB8-9C6B-D6C7DFDC589F}" vid="{4A3C46E8-61CC-4603-A589-7422A47A8E4A}"/>
     </a:ext>
   </a:extLst>
 </a:theme>

</xml_diff>